<commit_message>
Added points for the constructor.
</commit_message>
<xml_diff>
--- a/KotlinTopics/Constructor/PrimaryConstructor/PrimaryConstructor.docx
+++ b/KotlinTopics/Constructor/PrimaryConstructor/PrimaryConstructor.docx
@@ -2204,7 +2204,6 @@
     </w:p>
     <w:p>
       <w:pPr>
-        <w:pStyle w:val="ListParagraph"/>
         <w:rPr>
           <w:lang w:val="en-US"/>
         </w:rPr>
@@ -2225,8 +2224,582 @@
         <w:rPr>
           <w:lang w:val="en-US"/>
         </w:rPr>
-        <w:t>T</w:t>
-      </w:r>
+        <w:t>init Block will be executed based on written order.</w:t>
+      </w:r>
+    </w:p>
+    <w:p>
+      <w:pPr>
+        <w:rPr>
+          <w:lang w:val="en-US"/>
+        </w:rPr>
+      </w:pPr>
+    </w:p>
+    <w:p>
+      <w:pPr>
+        <w:rPr>
+          <w:lang w:val="en-US"/>
+        </w:rPr>
+      </w:pPr>
+    </w:p>
+    <w:p>
+      <w:pPr>
+        <w:rPr>
+          <w:lang w:val="en-US"/>
+        </w:rPr>
+      </w:pPr>
+    </w:p>
+    <w:p>
+      <w:pPr>
+        <w:rPr>
+          <w:lang w:val="en-US"/>
+        </w:rPr>
+      </w:pPr>
+    </w:p>
+    <w:p>
+      <w:pPr>
+        <w:rPr>
+          <w:lang w:val="en-US"/>
+        </w:rPr>
+      </w:pPr>
+    </w:p>
+    <w:p>
+      <w:pPr>
+        <w:pStyle w:val="HTMLPreformatted"/>
+        <w:shd w:val="clear" w:color="auto" w:fill="2B2B2B"/>
+        <w:rPr>
+          <w:color w:val="808080"/>
+        </w:rPr>
+      </w:pPr>
+      <w:r>
+        <w:rPr>
+          <w:color w:val="CC7832"/>
+        </w:rPr>
+        <w:lastRenderedPageBreak/>
+        <w:t xml:space="preserve">fun </w:t>
+      </w:r>
+      <w:r>
+        <w:rPr>
+          <w:color w:val="FFC66D"/>
+        </w:rPr>
+        <w:t>main</w:t>
+      </w:r>
+      <w:r>
+        <w:rPr>
+          <w:color w:val="A9B7C6"/>
+        </w:rPr>
+        <w:t>() {</w:t>
+      </w:r>
+      <w:r>
+        <w:rPr>
+          <w:color w:val="A9B7C6"/>
+        </w:rPr>
+        <w:br/>
+        <w:t xml:space="preserve">    </w:t>
+      </w:r>
+      <w:proofErr w:type="spellStart"/>
+      <w:r>
+        <w:rPr>
+          <w:color w:val="CC7832"/>
+        </w:rPr>
+        <w:t>val</w:t>
+      </w:r>
+      <w:proofErr w:type="spellEnd"/>
+      <w:r>
+        <w:rPr>
+          <w:color w:val="CC7832"/>
+        </w:rPr>
+        <w:t xml:space="preserve"> </w:t>
+      </w:r>
+      <w:proofErr w:type="spellStart"/>
+      <w:r>
+        <w:rPr>
+          <w:color w:val="A9B7C6"/>
+        </w:rPr>
+        <w:t>demoInst</w:t>
+      </w:r>
+      <w:proofErr w:type="spellEnd"/>
+      <w:r>
+        <w:rPr>
+          <w:color w:val="A9B7C6"/>
+        </w:rPr>
+        <w:t>=Demo(</w:t>
+      </w:r>
+      <w:r>
+        <w:rPr>
+          <w:color w:val="6A8759"/>
+        </w:rPr>
+        <w:t>"Vinay T Shetty"</w:t>
+      </w:r>
+      <w:r>
+        <w:rPr>
+          <w:color w:val="A9B7C6"/>
+        </w:rPr>
+        <w:t>)</w:t>
+      </w:r>
+      <w:r>
+        <w:rPr>
+          <w:color w:val="A9B7C6"/>
+        </w:rPr>
+        <w:br/>
+        <w:t xml:space="preserve">    </w:t>
+      </w:r>
+      <w:proofErr w:type="spellStart"/>
+      <w:r>
+        <w:rPr>
+          <w:color w:val="A9B7C6"/>
+        </w:rPr>
+        <w:t>demoInst.displayName</w:t>
+      </w:r>
+      <w:proofErr w:type="spellEnd"/>
+      <w:r>
+        <w:rPr>
+          <w:color w:val="A9B7C6"/>
+        </w:rPr>
+        <w:t>()</w:t>
+      </w:r>
+      <w:r>
+        <w:rPr>
+          <w:color w:val="A9B7C6"/>
+        </w:rPr>
+        <w:br/>
+        <w:t>}</w:t>
+      </w:r>
+      <w:r>
+        <w:rPr>
+          <w:color w:val="A9B7C6"/>
+        </w:rPr>
+        <w:br/>
+      </w:r>
+      <w:r>
+        <w:rPr>
+          <w:color w:val="A9B7C6"/>
+        </w:rPr>
+        <w:br/>
+      </w:r>
+      <w:r>
+        <w:rPr>
+          <w:color w:val="CC7832"/>
+        </w:rPr>
+        <w:t xml:space="preserve">class </w:t>
+      </w:r>
+      <w:r>
+        <w:rPr>
+          <w:color w:val="A9B7C6"/>
+        </w:rPr>
+        <w:t>Demo(username: String) {</w:t>
+      </w:r>
+      <w:r>
+        <w:rPr>
+          <w:color w:val="A9B7C6"/>
+        </w:rPr>
+        <w:br/>
+        <w:t xml:space="preserve">    </w:t>
+      </w:r>
+      <w:proofErr w:type="spellStart"/>
+      <w:r>
+        <w:rPr>
+          <w:color w:val="CC7832"/>
+        </w:rPr>
+        <w:t>val</w:t>
+      </w:r>
+      <w:proofErr w:type="spellEnd"/>
+      <w:r>
+        <w:rPr>
+          <w:color w:val="CC7832"/>
+        </w:rPr>
+        <w:t xml:space="preserve"> </w:t>
+      </w:r>
+      <w:proofErr w:type="spellStart"/>
+      <w:r>
+        <w:rPr>
+          <w:color w:val="9876AA"/>
+        </w:rPr>
+        <w:t>dispUsername</w:t>
+      </w:r>
+      <w:proofErr w:type="spellEnd"/>
+      <w:r>
+        <w:rPr>
+          <w:color w:val="9876AA"/>
+        </w:rPr>
+        <w:t xml:space="preserve"> </w:t>
+      </w:r>
+      <w:r>
+        <w:rPr>
+          <w:color w:val="A9B7C6"/>
+        </w:rPr>
+        <w:t>= username</w:t>
+      </w:r>
+      <w:r>
+        <w:rPr>
+          <w:color w:val="A9B7C6"/>
+        </w:rPr>
+        <w:br/>
+        <w:t xml:space="preserve">    </w:t>
+      </w:r>
+      <w:proofErr w:type="spellStart"/>
+      <w:r>
+        <w:rPr>
+          <w:color w:val="CC7832"/>
+        </w:rPr>
+        <w:t>init</w:t>
+      </w:r>
+      <w:proofErr w:type="spellEnd"/>
+      <w:r>
+        <w:rPr>
+          <w:color w:val="CC7832"/>
+        </w:rPr>
+        <w:t xml:space="preserve"> </w:t>
+      </w:r>
+      <w:r>
+        <w:rPr>
+          <w:color w:val="A9B7C6"/>
+        </w:rPr>
+        <w:t>{</w:t>
+      </w:r>
+      <w:r>
+        <w:rPr>
+          <w:color w:val="A9B7C6"/>
+        </w:rPr>
+        <w:br/>
+        <w:t xml:space="preserve">        </w:t>
+      </w:r>
+      <w:proofErr w:type="spellStart"/>
+      <w:r>
+        <w:rPr>
+          <w:i/>
+          <w:iCs/>
+          <w:color w:val="A9B7C6"/>
+        </w:rPr>
+        <w:t>println</w:t>
+      </w:r>
+      <w:proofErr w:type="spellEnd"/>
+      <w:r>
+        <w:rPr>
+          <w:color w:val="A9B7C6"/>
+        </w:rPr>
+        <w:t>(</w:t>
+      </w:r>
+      <w:r>
+        <w:rPr>
+          <w:color w:val="6A8759"/>
+        </w:rPr>
+        <w:t xml:space="preserve">"Frist </w:t>
+      </w:r>
+      <w:proofErr w:type="spellStart"/>
+      <w:r>
+        <w:rPr>
+          <w:color w:val="6A8759"/>
+        </w:rPr>
+        <w:t>Intialize</w:t>
+      </w:r>
+      <w:proofErr w:type="spellEnd"/>
+      <w:r>
+        <w:rPr>
+          <w:color w:val="6A8759"/>
+        </w:rPr>
+        <w:t xml:space="preserve"> Block"</w:t>
+      </w:r>
+      <w:r>
+        <w:rPr>
+          <w:color w:val="A9B7C6"/>
+        </w:rPr>
+        <w:t>)</w:t>
+      </w:r>
+      <w:r>
+        <w:rPr>
+          <w:color w:val="A9B7C6"/>
+        </w:rPr>
+        <w:br/>
+        <w:t xml:space="preserve">    }</w:t>
+      </w:r>
+      <w:r>
+        <w:rPr>
+          <w:color w:val="A9B7C6"/>
+        </w:rPr>
+        <w:br/>
+        <w:t xml:space="preserve">    </w:t>
+      </w:r>
+      <w:proofErr w:type="spellStart"/>
+      <w:r>
+        <w:rPr>
+          <w:color w:val="CC7832"/>
+        </w:rPr>
+        <w:t>init</w:t>
+      </w:r>
+      <w:proofErr w:type="spellEnd"/>
+      <w:r>
+        <w:rPr>
+          <w:color w:val="CC7832"/>
+        </w:rPr>
+        <w:t xml:space="preserve"> </w:t>
+      </w:r>
+      <w:r>
+        <w:rPr>
+          <w:color w:val="A9B7C6"/>
+        </w:rPr>
+        <w:t>{</w:t>
+      </w:r>
+      <w:r>
+        <w:rPr>
+          <w:color w:val="A9B7C6"/>
+        </w:rPr>
+        <w:br/>
+        <w:t xml:space="preserve">        </w:t>
+      </w:r>
+      <w:proofErr w:type="spellStart"/>
+      <w:r>
+        <w:rPr>
+          <w:i/>
+          <w:iCs/>
+          <w:color w:val="A9B7C6"/>
+        </w:rPr>
+        <w:t>println</w:t>
+      </w:r>
+      <w:proofErr w:type="spellEnd"/>
+      <w:r>
+        <w:rPr>
+          <w:color w:val="A9B7C6"/>
+        </w:rPr>
+        <w:t>(</w:t>
+      </w:r>
+      <w:r>
+        <w:rPr>
+          <w:color w:val="6A8759"/>
+        </w:rPr>
+        <w:t xml:space="preserve">"Second </w:t>
+      </w:r>
+      <w:proofErr w:type="spellStart"/>
+      <w:r>
+        <w:rPr>
+          <w:color w:val="6A8759"/>
+        </w:rPr>
+        <w:t>Intialize</w:t>
+      </w:r>
+      <w:proofErr w:type="spellEnd"/>
+      <w:r>
+        <w:rPr>
+          <w:color w:val="6A8759"/>
+        </w:rPr>
+        <w:t xml:space="preserve"> Block"</w:t>
+      </w:r>
+      <w:r>
+        <w:rPr>
+          <w:color w:val="A9B7C6"/>
+        </w:rPr>
+        <w:t>)</w:t>
+      </w:r>
+      <w:r>
+        <w:rPr>
+          <w:color w:val="A9B7C6"/>
+        </w:rPr>
+        <w:br/>
+        <w:t xml:space="preserve">    }</w:t>
+      </w:r>
+      <w:r>
+        <w:rPr>
+          <w:color w:val="A9B7C6"/>
+        </w:rPr>
+        <w:br/>
+        <w:t xml:space="preserve">    </w:t>
+      </w:r>
+      <w:r>
+        <w:rPr>
+          <w:color w:val="CC7832"/>
+        </w:rPr>
+        <w:t xml:space="preserve">fun </w:t>
+      </w:r>
+      <w:proofErr w:type="spellStart"/>
+      <w:r>
+        <w:rPr>
+          <w:color w:val="FFC66D"/>
+        </w:rPr>
+        <w:t>displayName</w:t>
+      </w:r>
+      <w:proofErr w:type="spellEnd"/>
+      <w:r>
+        <w:rPr>
+          <w:color w:val="A9B7C6"/>
+        </w:rPr>
+        <w:t>(){</w:t>
+      </w:r>
+      <w:r>
+        <w:rPr>
+          <w:color w:val="A9B7C6"/>
+        </w:rPr>
+        <w:br/>
+        <w:t xml:space="preserve">        </w:t>
+      </w:r>
+      <w:proofErr w:type="spellStart"/>
+      <w:r>
+        <w:rPr>
+          <w:i/>
+          <w:iCs/>
+          <w:color w:val="A9B7C6"/>
+        </w:rPr>
+        <w:t>println</w:t>
+      </w:r>
+      <w:proofErr w:type="spellEnd"/>
+      <w:r>
+        <w:rPr>
+          <w:color w:val="A9B7C6"/>
+        </w:rPr>
+        <w:t>(</w:t>
+      </w:r>
+      <w:r>
+        <w:rPr>
+          <w:color w:val="6A8759"/>
+        </w:rPr>
+        <w:t xml:space="preserve">"Name= </w:t>
+      </w:r>
+      <w:r>
+        <w:rPr>
+          <w:color w:val="CC7832"/>
+        </w:rPr>
+        <w:t>${</w:t>
+      </w:r>
+      <w:proofErr w:type="spellStart"/>
+      <w:r>
+        <w:rPr>
+          <w:color w:val="9876AA"/>
+        </w:rPr>
+        <w:t>dispUsername</w:t>
+      </w:r>
+      <w:proofErr w:type="spellEnd"/>
+      <w:r>
+        <w:rPr>
+          <w:color w:val="CC7832"/>
+        </w:rPr>
+        <w:t>}</w:t>
+      </w:r>
+      <w:r>
+        <w:rPr>
+          <w:color w:val="6A8759"/>
+        </w:rPr>
+        <w:t>"</w:t>
+      </w:r>
+      <w:r>
+        <w:rPr>
+          <w:color w:val="A9B7C6"/>
+        </w:rPr>
+        <w:t>)</w:t>
+      </w:r>
+      <w:r>
+        <w:rPr>
+          <w:color w:val="A9B7C6"/>
+        </w:rPr>
+        <w:br/>
+        <w:t xml:space="preserve">    }</w:t>
+      </w:r>
+      <w:r>
+        <w:rPr>
+          <w:color w:val="A9B7C6"/>
+        </w:rPr>
+        <w:br/>
+        <w:t>}</w:t>
+      </w:r>
+      <w:r>
+        <w:rPr>
+          <w:color w:val="A9B7C6"/>
+        </w:rPr>
+        <w:br/>
+      </w:r>
+      <w:r>
+        <w:rPr>
+          <w:color w:val="808080"/>
+        </w:rPr>
+        <w:t>/*</w:t>
+      </w:r>
+      <w:r>
+        <w:rPr>
+          <w:color w:val="808080"/>
+        </w:rPr>
+        <w:br/>
+        <w:t xml:space="preserve">Frist </w:t>
+      </w:r>
+      <w:proofErr w:type="spellStart"/>
+      <w:r>
+        <w:rPr>
+          <w:color w:val="808080"/>
+        </w:rPr>
+        <w:t>Intialize</w:t>
+      </w:r>
+      <w:proofErr w:type="spellEnd"/>
+      <w:r>
+        <w:rPr>
+          <w:color w:val="808080"/>
+        </w:rPr>
+        <w:t xml:space="preserve"> Block</w:t>
+      </w:r>
+      <w:r>
+        <w:rPr>
+          <w:color w:val="808080"/>
+        </w:rPr>
+        <w:br/>
+        <w:t xml:space="preserve">Second </w:t>
+      </w:r>
+      <w:proofErr w:type="spellStart"/>
+      <w:r>
+        <w:rPr>
+          <w:color w:val="808080"/>
+        </w:rPr>
+        <w:t>Intialize</w:t>
+      </w:r>
+      <w:proofErr w:type="spellEnd"/>
+      <w:r>
+        <w:rPr>
+          <w:color w:val="808080"/>
+        </w:rPr>
+        <w:t xml:space="preserve"> Block</w:t>
+      </w:r>
+      <w:r>
+        <w:rPr>
+          <w:color w:val="808080"/>
+        </w:rPr>
+        <w:br/>
+        <w:t>Name= Vinay T Shetty</w:t>
+      </w:r>
+      <w:r>
+        <w:rPr>
+          <w:color w:val="808080"/>
+        </w:rPr>
+        <w:br/>
+        <w:t>*/</w:t>
+      </w:r>
+    </w:p>
+    <w:p>
+      <w:pPr>
+        <w:rPr>
+          <w:lang w:val="en-US"/>
+        </w:rPr>
+      </w:pPr>
+    </w:p>
+    <w:p>
+      <w:pPr>
+        <w:rPr>
+          <w:lang w:val="en-US"/>
+        </w:rPr>
+      </w:pPr>
+    </w:p>
+    <w:p>
+      <w:pPr>
+        <w:rPr>
+          <w:lang w:val="en-US"/>
+        </w:rPr>
+      </w:pPr>
+    </w:p>
+    <w:p>
+      <w:pPr>
+        <w:rPr>
+          <w:lang w:val="en-US"/>
+        </w:rPr>
+      </w:pPr>
+    </w:p>
+    <w:p>
+      <w:pPr>
+        <w:rPr>
+          <w:lang w:val="en-US"/>
+        </w:rPr>
+      </w:pPr>
     </w:p>
     <w:p>
       <w:pPr>
@@ -2275,14 +2848,30 @@
           <w:lang w:val="en-US"/>
         </w:rPr>
       </w:pPr>
-      <w:proofErr w:type="spellStart"/>
+      <w:r>
+        <w:rPr>
+          <w:lang w:val="en-US"/>
+        </w:rPr>
+        <w:t>T</w:t>
+      </w:r>
+    </w:p>
+    <w:p>
+      <w:pPr>
+        <w:pStyle w:val="ListParagraph"/>
+        <w:numPr>
+          <w:ilvl w:val="0"/>
+          <w:numId w:val="1"/>
+        </w:numPr>
+        <w:rPr>
+          <w:lang w:val="en-US"/>
+        </w:rPr>
+      </w:pPr>
       <w:r>
         <w:rPr>
           <w:lang w:val="en-US"/>
         </w:rPr>
         <w:t>t</w:t>
       </w:r>
-      <w:proofErr w:type="spellEnd"/>
     </w:p>
     <w:p>
       <w:pPr>

</xml_diff>

<commit_message>
Secondary Constructor Points are being added.
</commit_message>
<xml_diff>
--- a/KotlinTopics/Constructor/PrimaryConstructor/PrimaryConstructor.docx
+++ b/KotlinTopics/Constructor/PrimaryConstructor/PrimaryConstructor.docx
@@ -2779,6 +2779,291 @@
           <w:lang w:val="en-US"/>
         </w:rPr>
       </w:pPr>
+      <w:r>
+        <w:rPr>
+          <w:b/>
+          <w:bCs/>
+          <w:lang w:val="en-US"/>
+        </w:rPr>
+        <w:t>Secondary Constructor</w:t>
+      </w:r>
+      <w:r>
+        <w:rPr>
+          <w:b/>
+          <w:bCs/>
+          <w:lang w:val="en-US"/>
+        </w:rPr>
+        <w:br/>
+      </w:r>
+      <w:r>
+        <w:rPr>
+          <w:lang w:val="en-US"/>
+        </w:rPr>
+        <w:t>Secondary constructor is used to initialize the class and introduce some extra logic</w:t>
+      </w:r>
+      <w:r>
+        <w:rPr>
+          <w:lang w:val="en-US"/>
+        </w:rPr>
+        <w:t>.</w:t>
+      </w:r>
+      <w:r>
+        <w:rPr>
+          <w:lang w:val="en-US"/>
+        </w:rPr>
+        <w:br/>
+      </w:r>
+      <w:r>
+        <w:t>Kotlin may have one or more secondary constructors</w:t>
+      </w:r>
+      <w:r>
+        <w:t>.</w:t>
+      </w:r>
+    </w:p>
+    <w:p>
+      <w:pPr>
+        <w:pStyle w:val="HTMLPreformatted"/>
+        <w:shd w:val="clear" w:color="auto" w:fill="2B2B2B"/>
+        <w:rPr>
+          <w:color w:val="A9B7C6"/>
+        </w:rPr>
+      </w:pPr>
+      <w:r>
+        <w:rPr>
+          <w:color w:val="CC7832"/>
+        </w:rPr>
+        <w:t xml:space="preserve">fun </w:t>
+      </w:r>
+      <w:r>
+        <w:rPr>
+          <w:color w:val="FFC66D"/>
+        </w:rPr>
+        <w:t>main</w:t>
+      </w:r>
+      <w:r>
+        <w:rPr>
+          <w:color w:val="A9B7C6"/>
+        </w:rPr>
+        <w:t>() {</w:t>
+      </w:r>
+      <w:r>
+        <w:rPr>
+          <w:color w:val="A9B7C6"/>
+        </w:rPr>
+        <w:br/>
+        <w:t xml:space="preserve">    </w:t>
+      </w:r>
+      <w:proofErr w:type="spellStart"/>
+      <w:r>
+        <w:rPr>
+          <w:color w:val="CC7832"/>
+        </w:rPr>
+        <w:t>val</w:t>
+      </w:r>
+      <w:proofErr w:type="spellEnd"/>
+      <w:r>
+        <w:rPr>
+          <w:color w:val="CC7832"/>
+        </w:rPr>
+        <w:t xml:space="preserve"> </w:t>
+      </w:r>
+      <w:r>
+        <w:rPr>
+          <w:color w:val="A9B7C6"/>
+        </w:rPr>
+        <w:t>test=Test(</w:t>
+      </w:r>
+      <w:r>
+        <w:rPr>
+          <w:color w:val="6A8759"/>
+        </w:rPr>
+        <w:t>"Vinay T Shetty"</w:t>
+      </w:r>
+      <w:r>
+        <w:rPr>
+          <w:color w:val="A9B7C6"/>
+        </w:rPr>
+        <w:t>)</w:t>
+      </w:r>
+      <w:r>
+        <w:rPr>
+          <w:color w:val="A9B7C6"/>
+        </w:rPr>
+        <w:br/>
+        <w:t>}</w:t>
+      </w:r>
+      <w:r>
+        <w:rPr>
+          <w:color w:val="A9B7C6"/>
+        </w:rPr>
+        <w:br/>
+      </w:r>
+      <w:r>
+        <w:rPr>
+          <w:color w:val="A9B7C6"/>
+        </w:rPr>
+        <w:br/>
+      </w:r>
+      <w:r>
+        <w:rPr>
+          <w:color w:val="CC7832"/>
+        </w:rPr>
+        <w:t xml:space="preserve">class </w:t>
+      </w:r>
+      <w:r>
+        <w:rPr>
+          <w:color w:val="A9B7C6"/>
+        </w:rPr>
+        <w:t>Test {</w:t>
+      </w:r>
+      <w:r>
+        <w:rPr>
+          <w:color w:val="A9B7C6"/>
+        </w:rPr>
+        <w:br/>
+        <w:t xml:space="preserve">    </w:t>
+      </w:r>
+      <w:r>
+        <w:rPr>
+          <w:color w:val="CC7832"/>
+        </w:rPr>
+        <w:t>constructor</w:t>
+      </w:r>
+      <w:r>
+        <w:rPr>
+          <w:color w:val="A9B7C6"/>
+        </w:rPr>
+        <w:t>(username: String) {</w:t>
+      </w:r>
+      <w:r>
+        <w:rPr>
+          <w:color w:val="A9B7C6"/>
+        </w:rPr>
+        <w:br/>
+        <w:t xml:space="preserve">        </w:t>
+      </w:r>
+      <w:proofErr w:type="spellStart"/>
+      <w:r>
+        <w:rPr>
+          <w:i/>
+          <w:iCs/>
+          <w:color w:val="A9B7C6"/>
+        </w:rPr>
+        <w:t>println</w:t>
+      </w:r>
+      <w:proofErr w:type="spellEnd"/>
+      <w:r>
+        <w:rPr>
+          <w:color w:val="A9B7C6"/>
+        </w:rPr>
+        <w:t>(</w:t>
+      </w:r>
+      <w:r>
+        <w:rPr>
+          <w:color w:val="6A8759"/>
+        </w:rPr>
+        <w:t xml:space="preserve">"Username= </w:t>
+      </w:r>
+      <w:r>
+        <w:rPr>
+          <w:color w:val="CC7832"/>
+        </w:rPr>
+        <w:t>${</w:t>
+      </w:r>
+      <w:r>
+        <w:rPr>
+          <w:color w:val="A9B7C6"/>
+        </w:rPr>
+        <w:t>username</w:t>
+      </w:r>
+      <w:r>
+        <w:rPr>
+          <w:color w:val="CC7832"/>
+        </w:rPr>
+        <w:t>}</w:t>
+      </w:r>
+      <w:r>
+        <w:rPr>
+          <w:color w:val="6A8759"/>
+        </w:rPr>
+        <w:t>"</w:t>
+      </w:r>
+      <w:r>
+        <w:rPr>
+          <w:color w:val="A9B7C6"/>
+        </w:rPr>
+        <w:t>)</w:t>
+      </w:r>
+      <w:r>
+        <w:rPr>
+          <w:color w:val="A9B7C6"/>
+        </w:rPr>
+        <w:br/>
+        <w:t xml:space="preserve">    }</w:t>
+      </w:r>
+      <w:r>
+        <w:rPr>
+          <w:color w:val="A9B7C6"/>
+        </w:rPr>
+        <w:br/>
+        <w:t>}</w:t>
+      </w:r>
+    </w:p>
+    <w:p>
+      <w:pPr>
+        <w:rPr>
+          <w:lang w:val="en-US"/>
+        </w:rPr>
+      </w:pPr>
+    </w:p>
+    <w:p>
+      <w:pPr>
+        <w:rPr>
+          <w:lang w:val="en-US"/>
+        </w:rPr>
+      </w:pPr>
+    </w:p>
+    <w:p>
+      <w:pPr>
+        <w:rPr>
+          <w:lang w:val="en-US"/>
+        </w:rPr>
+      </w:pPr>
+    </w:p>
+    <w:p>
+      <w:pPr>
+        <w:rPr>
+          <w:lang w:val="en-US"/>
+        </w:rPr>
+      </w:pPr>
+    </w:p>
+    <w:p>
+      <w:pPr>
+        <w:rPr>
+          <w:lang w:val="en-US"/>
+        </w:rPr>
+      </w:pPr>
+    </w:p>
+    <w:p>
+      <w:pPr>
+        <w:rPr>
+          <w:lang w:val="en-US"/>
+        </w:rPr>
+      </w:pPr>
+    </w:p>
+    <w:p>
+      <w:pPr>
+        <w:rPr>
+          <w:lang w:val="en-US"/>
+        </w:rPr>
+      </w:pPr>
+    </w:p>
+    <w:p>
+      <w:pPr>
+        <w:rPr>
+          <w:lang w:val="en-US"/>
+        </w:rPr>
+      </w:pPr>
     </w:p>
     <w:p>
       <w:pPr>
@@ -2806,7 +3091,7 @@
         <w:pStyle w:val="ListParagraph"/>
         <w:numPr>
           <w:ilvl w:val="0"/>
-          <w:numId w:val="1"/>
+          <w:numId w:val="2"/>
         </w:numPr>
         <w:rPr>
           <w:lang w:val="en-US"/>
@@ -2816,15 +3101,682 @@
         <w:rPr>
           <w:lang w:val="en-US"/>
         </w:rPr>
-        <w:t>E</w:t>
-      </w:r>
+        <w:lastRenderedPageBreak/>
+        <w:t>Constructor Overloading</w:t>
+      </w:r>
+    </w:p>
+    <w:p>
+      <w:pPr>
+        <w:rPr>
+          <w:lang w:val="en-US"/>
+        </w:rPr>
+      </w:pPr>
+      <w:r>
+        <w:rPr>
+          <w:lang w:val="en-US"/>
+        </w:rPr>
+        <w:t>Overloading</w:t>
+      </w:r>
+      <w:r>
+        <w:rPr>
+          <w:lang w:val="en-US"/>
+        </w:rPr>
+        <w:t xml:space="preserve"> of the Constructor is Valid</w:t>
+      </w:r>
+      <w:r>
+        <w:rPr>
+          <w:lang w:val="en-US"/>
+        </w:rPr>
+        <w:t>.</w:t>
+      </w:r>
+    </w:p>
+    <w:p>
+      <w:pPr>
+        <w:pStyle w:val="HTMLPreformatted"/>
+        <w:shd w:val="clear" w:color="auto" w:fill="2B2B2B"/>
+        <w:rPr>
+          <w:color w:val="A9B7C6"/>
+        </w:rPr>
+      </w:pPr>
+      <w:r>
+        <w:rPr>
+          <w:color w:val="CC7832"/>
+        </w:rPr>
+        <w:t xml:space="preserve">fun </w:t>
+      </w:r>
+      <w:r>
+        <w:rPr>
+          <w:color w:val="FFC66D"/>
+        </w:rPr>
+        <w:t>main</w:t>
+      </w:r>
+      <w:r>
+        <w:rPr>
+          <w:color w:val="A9B7C6"/>
+        </w:rPr>
+        <w:t>() {</w:t>
+      </w:r>
+      <w:r>
+        <w:rPr>
+          <w:color w:val="A9B7C6"/>
+        </w:rPr>
+        <w:br/>
+        <w:t xml:space="preserve">    </w:t>
+      </w:r>
+      <w:proofErr w:type="spellStart"/>
+      <w:r>
+        <w:rPr>
+          <w:color w:val="CC7832"/>
+        </w:rPr>
+        <w:t>val</w:t>
+      </w:r>
+      <w:proofErr w:type="spellEnd"/>
+      <w:r>
+        <w:rPr>
+          <w:color w:val="CC7832"/>
+        </w:rPr>
+        <w:t xml:space="preserve"> </w:t>
+      </w:r>
+      <w:proofErr w:type="spellStart"/>
+      <w:r>
+        <w:rPr>
+          <w:color w:val="A9B7C6"/>
+        </w:rPr>
+        <w:t>userName</w:t>
+      </w:r>
+      <w:proofErr w:type="spellEnd"/>
+      <w:r>
+        <w:rPr>
+          <w:color w:val="A9B7C6"/>
+        </w:rPr>
+        <w:t>=Test(</w:t>
+      </w:r>
+      <w:r>
+        <w:rPr>
+          <w:color w:val="6A8759"/>
+        </w:rPr>
+        <w:t>"Vinay T Shetty"</w:t>
+      </w:r>
+      <w:r>
+        <w:rPr>
+          <w:color w:val="A9B7C6"/>
+        </w:rPr>
+        <w:t>)</w:t>
+      </w:r>
+      <w:r>
+        <w:rPr>
+          <w:color w:val="A9B7C6"/>
+        </w:rPr>
+        <w:br/>
+        <w:t xml:space="preserve">    </w:t>
+      </w:r>
+      <w:proofErr w:type="spellStart"/>
+      <w:r>
+        <w:rPr>
+          <w:color w:val="CC7832"/>
+        </w:rPr>
+        <w:t>val</w:t>
+      </w:r>
+      <w:proofErr w:type="spellEnd"/>
+      <w:r>
+        <w:rPr>
+          <w:color w:val="CC7832"/>
+        </w:rPr>
+        <w:t xml:space="preserve"> </w:t>
+      </w:r>
+      <w:proofErr w:type="spellStart"/>
+      <w:r>
+        <w:rPr>
+          <w:color w:val="A9B7C6"/>
+        </w:rPr>
+        <w:t>username_password</w:t>
+      </w:r>
+      <w:proofErr w:type="spellEnd"/>
+      <w:r>
+        <w:rPr>
+          <w:color w:val="A9B7C6"/>
+        </w:rPr>
+        <w:t>=Test(</w:t>
+      </w:r>
+      <w:r>
+        <w:rPr>
+          <w:color w:val="6A8759"/>
+        </w:rPr>
+        <w:t>"Vinay T Shetty"</w:t>
+      </w:r>
+      <w:r>
+        <w:rPr>
+          <w:color w:val="CC7832"/>
+        </w:rPr>
+        <w:t>,</w:t>
+      </w:r>
+      <w:r>
+        <w:rPr>
+          <w:color w:val="6A8759"/>
+        </w:rPr>
+        <w:t>"******"</w:t>
+      </w:r>
+      <w:r>
+        <w:rPr>
+          <w:color w:val="A9B7C6"/>
+        </w:rPr>
+        <w:t>)</w:t>
+      </w:r>
+      <w:r>
+        <w:rPr>
+          <w:color w:val="A9B7C6"/>
+        </w:rPr>
+        <w:br/>
+        <w:t xml:space="preserve">    </w:t>
+      </w:r>
+      <w:proofErr w:type="spellStart"/>
+      <w:r>
+        <w:rPr>
+          <w:color w:val="CC7832"/>
+        </w:rPr>
+        <w:t>val</w:t>
+      </w:r>
+      <w:proofErr w:type="spellEnd"/>
+      <w:r>
+        <w:rPr>
+          <w:color w:val="CC7832"/>
+        </w:rPr>
+        <w:t xml:space="preserve"> </w:t>
+      </w:r>
+      <w:proofErr w:type="spellStart"/>
+      <w:r>
+        <w:rPr>
+          <w:color w:val="A9B7C6"/>
+        </w:rPr>
+        <w:t>username_password_email</w:t>
+      </w:r>
+      <w:proofErr w:type="spellEnd"/>
+      <w:r>
+        <w:rPr>
+          <w:color w:val="A9B7C6"/>
+        </w:rPr>
+        <w:t>=Test(</w:t>
+      </w:r>
+      <w:r>
+        <w:rPr>
+          <w:color w:val="6A8759"/>
+        </w:rPr>
+        <w:t>"Vinay T Shetty"</w:t>
+      </w:r>
+      <w:r>
+        <w:rPr>
+          <w:color w:val="CC7832"/>
+        </w:rPr>
+        <w:t>,</w:t>
+      </w:r>
+      <w:r>
+        <w:rPr>
+          <w:color w:val="6A8759"/>
+        </w:rPr>
+        <w:t>"*****"</w:t>
+      </w:r>
+      <w:r>
+        <w:rPr>
+          <w:color w:val="CC7832"/>
+        </w:rPr>
+        <w:t>,</w:t>
+      </w:r>
+      <w:r>
+        <w:rPr>
+          <w:color w:val="6A8759"/>
+        </w:rPr>
+        <w:t>"vinay@gmail.com"</w:t>
+      </w:r>
+      <w:r>
+        <w:rPr>
+          <w:color w:val="A9B7C6"/>
+        </w:rPr>
+        <w:t>)</w:t>
+      </w:r>
+      <w:r>
+        <w:rPr>
+          <w:color w:val="A9B7C6"/>
+        </w:rPr>
+        <w:br/>
+        <w:t>}</w:t>
+      </w:r>
+      <w:r>
+        <w:rPr>
+          <w:color w:val="A9B7C6"/>
+        </w:rPr>
+        <w:br/>
+      </w:r>
+      <w:r>
+        <w:rPr>
+          <w:color w:val="A9B7C6"/>
+        </w:rPr>
+        <w:br/>
+      </w:r>
+      <w:r>
+        <w:rPr>
+          <w:color w:val="CC7832"/>
+        </w:rPr>
+        <w:t xml:space="preserve">class </w:t>
+      </w:r>
+      <w:r>
+        <w:rPr>
+          <w:color w:val="A9B7C6"/>
+        </w:rPr>
+        <w:t>Test {</w:t>
+      </w:r>
+      <w:r>
+        <w:rPr>
+          <w:color w:val="A9B7C6"/>
+        </w:rPr>
+        <w:br/>
+        <w:t xml:space="preserve">    </w:t>
+      </w:r>
+      <w:r>
+        <w:rPr>
+          <w:color w:val="CC7832"/>
+        </w:rPr>
+        <w:t>constructor</w:t>
+      </w:r>
+      <w:r>
+        <w:rPr>
+          <w:color w:val="A9B7C6"/>
+        </w:rPr>
+        <w:t>(username: String) {</w:t>
+      </w:r>
+      <w:r>
+        <w:rPr>
+          <w:color w:val="A9B7C6"/>
+        </w:rPr>
+        <w:br/>
+        <w:t xml:space="preserve">        </w:t>
+      </w:r>
+      <w:proofErr w:type="spellStart"/>
+      <w:r>
+        <w:rPr>
+          <w:i/>
+          <w:iCs/>
+          <w:color w:val="A9B7C6"/>
+        </w:rPr>
+        <w:t>println</w:t>
+      </w:r>
+      <w:proofErr w:type="spellEnd"/>
+      <w:r>
+        <w:rPr>
+          <w:color w:val="A9B7C6"/>
+        </w:rPr>
+        <w:t>(</w:t>
+      </w:r>
+      <w:r>
+        <w:rPr>
+          <w:color w:val="6A8759"/>
+        </w:rPr>
+        <w:t xml:space="preserve">"Username= </w:t>
+      </w:r>
+      <w:r>
+        <w:rPr>
+          <w:color w:val="CC7832"/>
+        </w:rPr>
+        <w:t>${</w:t>
+      </w:r>
+      <w:r>
+        <w:rPr>
+          <w:color w:val="A9B7C6"/>
+        </w:rPr>
+        <w:t>username</w:t>
+      </w:r>
+      <w:r>
+        <w:rPr>
+          <w:color w:val="CC7832"/>
+        </w:rPr>
+        <w:t>}</w:t>
+      </w:r>
+      <w:r>
+        <w:rPr>
+          <w:color w:val="6A8759"/>
+        </w:rPr>
+        <w:t>"</w:t>
+      </w:r>
+      <w:r>
+        <w:rPr>
+          <w:color w:val="A9B7C6"/>
+        </w:rPr>
+        <w:t>)</w:t>
+      </w:r>
+      <w:r>
+        <w:rPr>
+          <w:color w:val="A9B7C6"/>
+        </w:rPr>
+        <w:br/>
+        <w:t xml:space="preserve">    }</w:t>
+      </w:r>
+      <w:r>
+        <w:rPr>
+          <w:color w:val="A9B7C6"/>
+        </w:rPr>
+        <w:br/>
+        <w:t xml:space="preserve">    </w:t>
+      </w:r>
+      <w:r>
+        <w:rPr>
+          <w:color w:val="CC7832"/>
+        </w:rPr>
+        <w:t>constructor</w:t>
+      </w:r>
+      <w:r>
+        <w:rPr>
+          <w:color w:val="A9B7C6"/>
+        </w:rPr>
+        <w:t xml:space="preserve">(username: </w:t>
+      </w:r>
+      <w:proofErr w:type="spellStart"/>
+      <w:r>
+        <w:rPr>
+          <w:color w:val="A9B7C6"/>
+        </w:rPr>
+        <w:t>String</w:t>
+      </w:r>
+      <w:r>
+        <w:rPr>
+          <w:color w:val="CC7832"/>
+        </w:rPr>
+        <w:t>,</w:t>
+      </w:r>
+      <w:r>
+        <w:rPr>
+          <w:color w:val="A9B7C6"/>
+        </w:rPr>
+        <w:t>password:String</w:t>
+      </w:r>
+      <w:proofErr w:type="spellEnd"/>
+      <w:r>
+        <w:rPr>
+          <w:color w:val="A9B7C6"/>
+        </w:rPr>
+        <w:t>){</w:t>
+      </w:r>
+      <w:r>
+        <w:rPr>
+          <w:color w:val="A9B7C6"/>
+        </w:rPr>
+        <w:br/>
+        <w:t xml:space="preserve">        </w:t>
+      </w:r>
+      <w:proofErr w:type="spellStart"/>
+      <w:r>
+        <w:rPr>
+          <w:i/>
+          <w:iCs/>
+          <w:color w:val="A9B7C6"/>
+        </w:rPr>
+        <w:t>println</w:t>
+      </w:r>
+      <w:proofErr w:type="spellEnd"/>
+      <w:r>
+        <w:rPr>
+          <w:color w:val="A9B7C6"/>
+        </w:rPr>
+        <w:t>(</w:t>
+      </w:r>
+      <w:r>
+        <w:rPr>
+          <w:color w:val="6A8759"/>
+        </w:rPr>
+        <w:t xml:space="preserve">"Username= </w:t>
+      </w:r>
+      <w:r>
+        <w:rPr>
+          <w:color w:val="CC7832"/>
+        </w:rPr>
+        <w:t>${</w:t>
+      </w:r>
+      <w:r>
+        <w:rPr>
+          <w:color w:val="A9B7C6"/>
+        </w:rPr>
+        <w:t>username</w:t>
+      </w:r>
+      <w:r>
+        <w:rPr>
+          <w:color w:val="CC7832"/>
+        </w:rPr>
+        <w:t>}</w:t>
+      </w:r>
+      <w:r>
+        <w:rPr>
+          <w:color w:val="6A8759"/>
+        </w:rPr>
+        <w:t xml:space="preserve">, Password= </w:t>
+      </w:r>
+      <w:r>
+        <w:rPr>
+          <w:color w:val="CC7832"/>
+        </w:rPr>
+        <w:t>${</w:t>
+      </w:r>
+      <w:r>
+        <w:rPr>
+          <w:color w:val="A9B7C6"/>
+        </w:rPr>
+        <w:t>password</w:t>
+      </w:r>
+      <w:r>
+        <w:rPr>
+          <w:color w:val="CC7832"/>
+        </w:rPr>
+        <w:t>}</w:t>
+      </w:r>
+      <w:r>
+        <w:rPr>
+          <w:color w:val="6A8759"/>
+        </w:rPr>
+        <w:t>"</w:t>
+      </w:r>
+      <w:r>
+        <w:rPr>
+          <w:color w:val="A9B7C6"/>
+        </w:rPr>
+        <w:t>)</w:t>
+      </w:r>
+      <w:r>
+        <w:rPr>
+          <w:color w:val="A9B7C6"/>
+        </w:rPr>
+        <w:br/>
+        <w:t xml:space="preserve">    }</w:t>
+      </w:r>
+      <w:r>
+        <w:rPr>
+          <w:color w:val="A9B7C6"/>
+        </w:rPr>
+        <w:br/>
+        <w:t xml:space="preserve">    </w:t>
+      </w:r>
+      <w:r>
+        <w:rPr>
+          <w:color w:val="CC7832"/>
+        </w:rPr>
+        <w:t>constructor</w:t>
+      </w:r>
+      <w:r>
+        <w:rPr>
+          <w:color w:val="A9B7C6"/>
+        </w:rPr>
+        <w:t xml:space="preserve">(username: </w:t>
+      </w:r>
+      <w:proofErr w:type="spellStart"/>
+      <w:r>
+        <w:rPr>
+          <w:color w:val="A9B7C6"/>
+        </w:rPr>
+        <w:t>String</w:t>
+      </w:r>
+      <w:r>
+        <w:rPr>
+          <w:color w:val="CC7832"/>
+        </w:rPr>
+        <w:t>,</w:t>
+      </w:r>
+      <w:r>
+        <w:rPr>
+          <w:color w:val="A9B7C6"/>
+        </w:rPr>
+        <w:t>password:String</w:t>
+      </w:r>
+      <w:r>
+        <w:rPr>
+          <w:color w:val="CC7832"/>
+        </w:rPr>
+        <w:t>,</w:t>
+      </w:r>
+      <w:r>
+        <w:rPr>
+          <w:color w:val="A9B7C6"/>
+        </w:rPr>
+        <w:t>email:String</w:t>
+      </w:r>
+      <w:proofErr w:type="spellEnd"/>
+      <w:r>
+        <w:rPr>
+          <w:color w:val="A9B7C6"/>
+        </w:rPr>
+        <w:t>){</w:t>
+      </w:r>
+      <w:r>
+        <w:rPr>
+          <w:color w:val="A9B7C6"/>
+        </w:rPr>
+        <w:br/>
+        <w:t xml:space="preserve">        </w:t>
+      </w:r>
+      <w:proofErr w:type="spellStart"/>
+      <w:r>
+        <w:rPr>
+          <w:i/>
+          <w:iCs/>
+          <w:color w:val="A9B7C6"/>
+        </w:rPr>
+        <w:t>println</w:t>
+      </w:r>
+      <w:proofErr w:type="spellEnd"/>
+      <w:r>
+        <w:rPr>
+          <w:color w:val="A9B7C6"/>
+        </w:rPr>
+        <w:t>(</w:t>
+      </w:r>
+      <w:r>
+        <w:rPr>
+          <w:color w:val="6A8759"/>
+        </w:rPr>
+        <w:t xml:space="preserve">"Username= </w:t>
+      </w:r>
+      <w:r>
+        <w:rPr>
+          <w:color w:val="CC7832"/>
+        </w:rPr>
+        <w:t>${</w:t>
+      </w:r>
+      <w:r>
+        <w:rPr>
+          <w:color w:val="A9B7C6"/>
+        </w:rPr>
+        <w:t>username</w:t>
+      </w:r>
+      <w:r>
+        <w:rPr>
+          <w:color w:val="CC7832"/>
+        </w:rPr>
+        <w:t>}</w:t>
+      </w:r>
+      <w:r>
+        <w:rPr>
+          <w:color w:val="6A8759"/>
+        </w:rPr>
+        <w:t xml:space="preserve">, Password= </w:t>
+      </w:r>
+      <w:r>
+        <w:rPr>
+          <w:color w:val="CC7832"/>
+        </w:rPr>
+        <w:t>${</w:t>
+      </w:r>
+      <w:r>
+        <w:rPr>
+          <w:color w:val="A9B7C6"/>
+        </w:rPr>
+        <w:t>password</w:t>
+      </w:r>
+      <w:r>
+        <w:rPr>
+          <w:color w:val="CC7832"/>
+        </w:rPr>
+        <w:t>}</w:t>
+      </w:r>
+      <w:r>
+        <w:rPr>
+          <w:color w:val="6A8759"/>
+        </w:rPr>
+        <w:t xml:space="preserve"> , Email= </w:t>
+      </w:r>
+      <w:r>
+        <w:rPr>
+          <w:color w:val="CC7832"/>
+        </w:rPr>
+        <w:t>${</w:t>
+      </w:r>
+      <w:r>
+        <w:rPr>
+          <w:color w:val="A9B7C6"/>
+        </w:rPr>
+        <w:t>email</w:t>
+      </w:r>
+      <w:r>
+        <w:rPr>
+          <w:color w:val="CC7832"/>
+        </w:rPr>
+        <w:t>}</w:t>
+      </w:r>
+      <w:r>
+        <w:rPr>
+          <w:color w:val="6A8759"/>
+        </w:rPr>
+        <w:t>"</w:t>
+      </w:r>
+      <w:r>
+        <w:rPr>
+          <w:color w:val="A9B7C6"/>
+        </w:rPr>
+        <w:t>)</w:t>
+      </w:r>
+      <w:r>
+        <w:rPr>
+          <w:color w:val="A9B7C6"/>
+        </w:rPr>
+        <w:br/>
+        <w:t xml:space="preserve">    }</w:t>
+      </w:r>
+      <w:r>
+        <w:rPr>
+          <w:color w:val="A9B7C6"/>
+        </w:rPr>
+        <w:br/>
+        <w:t>}</w:t>
+      </w:r>
+    </w:p>
+    <w:p>
+      <w:pPr>
+        <w:pStyle w:val="ListParagraph"/>
+        <w:rPr>
+          <w:lang w:val="en-US"/>
+        </w:rPr>
+      </w:pPr>
     </w:p>
     <w:p>
       <w:pPr>
         <w:pStyle w:val="ListParagraph"/>
         <w:numPr>
           <w:ilvl w:val="0"/>
-          <w:numId w:val="1"/>
+          <w:numId w:val="2"/>
         </w:numPr>
         <w:rPr>
           <w:lang w:val="en-US"/>
@@ -2834,15 +3786,284 @@
         <w:rPr>
           <w:lang w:val="en-US"/>
         </w:rPr>
-        <w:t>S</w:t>
-      </w:r>
+        <w:t>Primary Constructor call is expected from the Secondary</w:t>
+      </w:r>
+      <w:r>
+        <w:rPr>
+          <w:lang w:val="en-US"/>
+        </w:rPr>
+        <w:t xml:space="preserve"> constructor using </w:t>
+      </w:r>
+      <w:r>
+        <w:rPr>
+          <w:b/>
+          <w:bCs/>
+          <w:lang w:val="en-US"/>
+        </w:rPr>
+        <w:t>this</w:t>
+      </w:r>
+      <w:r>
+        <w:rPr>
+          <w:lang w:val="en-US"/>
+        </w:rPr>
+        <w:t xml:space="preserve"> keyword If</w:t>
+      </w:r>
+      <w:r>
+        <w:rPr>
+          <w:lang w:val="en-US"/>
+        </w:rPr>
+        <w:t xml:space="preserve"> the user has written a Primary constructor.</w:t>
+      </w:r>
+    </w:p>
+    <w:p>
+      <w:pPr>
+        <w:pStyle w:val="HTMLPreformatted"/>
+        <w:shd w:val="clear" w:color="auto" w:fill="2B2B2B"/>
+        <w:ind w:left="360"/>
+        <w:rPr>
+          <w:color w:val="A9B7C6"/>
+        </w:rPr>
+      </w:pPr>
+      <w:r>
+        <w:rPr>
+          <w:color w:val="CC7832"/>
+        </w:rPr>
+        <w:t xml:space="preserve">fun </w:t>
+      </w:r>
+      <w:r>
+        <w:rPr>
+          <w:color w:val="FFC66D"/>
+        </w:rPr>
+        <w:t>main</w:t>
+      </w:r>
+      <w:r>
+        <w:rPr>
+          <w:color w:val="A9B7C6"/>
+        </w:rPr>
+        <w:t>() {</w:t>
+      </w:r>
+      <w:r>
+        <w:rPr>
+          <w:color w:val="A9B7C6"/>
+        </w:rPr>
+        <w:br/>
+        <w:t xml:space="preserve">    </w:t>
+      </w:r>
+      <w:proofErr w:type="spellStart"/>
+      <w:r>
+        <w:rPr>
+          <w:color w:val="CC7832"/>
+        </w:rPr>
+        <w:t>val</w:t>
+      </w:r>
+      <w:proofErr w:type="spellEnd"/>
+      <w:r>
+        <w:rPr>
+          <w:color w:val="CC7832"/>
+        </w:rPr>
+        <w:t xml:space="preserve"> </w:t>
+      </w:r>
+      <w:proofErr w:type="spellStart"/>
+      <w:r>
+        <w:rPr>
+          <w:color w:val="A9B7C6"/>
+        </w:rPr>
+        <w:t>username_password</w:t>
+      </w:r>
+      <w:proofErr w:type="spellEnd"/>
+      <w:r>
+        <w:rPr>
+          <w:color w:val="A9B7C6"/>
+        </w:rPr>
+        <w:t>=Test(</w:t>
+      </w:r>
+      <w:r>
+        <w:rPr>
+          <w:color w:val="6A8759"/>
+        </w:rPr>
+        <w:t>"Vinay TS"</w:t>
+      </w:r>
+      <w:r>
+        <w:rPr>
+          <w:color w:val="A9B7C6"/>
+        </w:rPr>
+        <w:t>)</w:t>
+      </w:r>
+      <w:r>
+        <w:rPr>
+          <w:color w:val="A9B7C6"/>
+        </w:rPr>
+        <w:br/>
+        <w:t>}</w:t>
+      </w:r>
+      <w:r>
+        <w:rPr>
+          <w:color w:val="A9B7C6"/>
+        </w:rPr>
+        <w:br/>
+      </w:r>
+      <w:r>
+        <w:rPr>
+          <w:color w:val="A9B7C6"/>
+        </w:rPr>
+        <w:br/>
+      </w:r>
+      <w:r>
+        <w:rPr>
+          <w:color w:val="CC7832"/>
+        </w:rPr>
+        <w:t xml:space="preserve">class </w:t>
+      </w:r>
+      <w:r>
+        <w:rPr>
+          <w:color w:val="A9B7C6"/>
+        </w:rPr>
+        <w:t>Test (</w:t>
+      </w:r>
+      <w:proofErr w:type="spellStart"/>
+      <w:r>
+        <w:rPr>
+          <w:color w:val="A9B7C6"/>
+        </w:rPr>
+        <w:t>projectid:Int</w:t>
+      </w:r>
+      <w:proofErr w:type="spellEnd"/>
+      <w:r>
+        <w:rPr>
+          <w:color w:val="A9B7C6"/>
+        </w:rPr>
+        <w:t>) {</w:t>
+      </w:r>
+      <w:r>
+        <w:rPr>
+          <w:color w:val="A9B7C6"/>
+        </w:rPr>
+        <w:br/>
+        <w:t xml:space="preserve">    </w:t>
+      </w:r>
+      <w:r>
+        <w:rPr>
+          <w:color w:val="CC7832"/>
+        </w:rPr>
+        <w:t>constructor</w:t>
+      </w:r>
+      <w:r>
+        <w:rPr>
+          <w:color w:val="A9B7C6"/>
+        </w:rPr>
+        <w:t>(username: String):</w:t>
+      </w:r>
+      <w:r>
+        <w:rPr>
+          <w:color w:val="CC7832"/>
+        </w:rPr>
+        <w:t>this</w:t>
+      </w:r>
+      <w:r>
+        <w:rPr>
+          <w:color w:val="A9B7C6"/>
+        </w:rPr>
+        <w:t>(</w:t>
+      </w:r>
+      <w:r>
+        <w:rPr>
+          <w:color w:val="6897BB"/>
+        </w:rPr>
+        <w:t>100</w:t>
+      </w:r>
+      <w:r>
+        <w:rPr>
+          <w:color w:val="A9B7C6"/>
+        </w:rPr>
+        <w:t>)  {</w:t>
+      </w:r>
+      <w:r>
+        <w:rPr>
+          <w:color w:val="A9B7C6"/>
+        </w:rPr>
+        <w:br/>
+        <w:t xml:space="preserve">        </w:t>
+      </w:r>
+      <w:proofErr w:type="spellStart"/>
+      <w:r>
+        <w:rPr>
+          <w:i/>
+          <w:iCs/>
+          <w:color w:val="A9B7C6"/>
+        </w:rPr>
+        <w:t>println</w:t>
+      </w:r>
+      <w:proofErr w:type="spellEnd"/>
+      <w:r>
+        <w:rPr>
+          <w:color w:val="A9B7C6"/>
+        </w:rPr>
+        <w:t>(</w:t>
+      </w:r>
+      <w:r>
+        <w:rPr>
+          <w:color w:val="6A8759"/>
+        </w:rPr>
+        <w:t xml:space="preserve">"Username= </w:t>
+      </w:r>
+      <w:r>
+        <w:rPr>
+          <w:color w:val="CC7832"/>
+        </w:rPr>
+        <w:t>${</w:t>
+      </w:r>
+      <w:r>
+        <w:rPr>
+          <w:color w:val="A9B7C6"/>
+        </w:rPr>
+        <w:t>username</w:t>
+      </w:r>
+      <w:r>
+        <w:rPr>
+          <w:color w:val="CC7832"/>
+        </w:rPr>
+        <w:t>}</w:t>
+      </w:r>
+      <w:r>
+        <w:rPr>
+          <w:color w:val="6A8759"/>
+        </w:rPr>
+        <w:t>"</w:t>
+      </w:r>
+      <w:r>
+        <w:rPr>
+          <w:color w:val="A9B7C6"/>
+        </w:rPr>
+        <w:t>)</w:t>
+      </w:r>
+      <w:r>
+        <w:rPr>
+          <w:color w:val="A9B7C6"/>
+        </w:rPr>
+        <w:br/>
+        <w:t xml:space="preserve">    }</w:t>
+      </w:r>
+      <w:r>
+        <w:rPr>
+          <w:color w:val="A9B7C6"/>
+        </w:rPr>
+        <w:br/>
+        <w:t>}</w:t>
+      </w:r>
+    </w:p>
+    <w:p>
+      <w:pPr>
+        <w:rPr>
+          <w:lang w:val="en-US"/>
+        </w:rPr>
+      </w:pPr>
     </w:p>
     <w:p>
       <w:pPr>
         <w:pStyle w:val="ListParagraph"/>
         <w:numPr>
           <w:ilvl w:val="0"/>
-          <w:numId w:val="1"/>
+          <w:numId w:val="2"/>
         </w:numPr>
         <w:rPr>
           <w:lang w:val="en-US"/>
@@ -2852,7 +4073,7 @@
         <w:rPr>
           <w:lang w:val="en-US"/>
         </w:rPr>
-        <w:t>T</w:t>
+        <w:t>E</w:t>
       </w:r>
     </w:p>
     <w:p>
@@ -2860,7 +4081,7 @@
         <w:pStyle w:val="ListParagraph"/>
         <w:numPr>
           <w:ilvl w:val="0"/>
-          <w:numId w:val="1"/>
+          <w:numId w:val="2"/>
         </w:numPr>
         <w:rPr>
           <w:lang w:val="en-US"/>
@@ -2870,19 +4091,137 @@
         <w:rPr>
           <w:lang w:val="en-US"/>
         </w:rPr>
+        <w:t>S</w:t>
+      </w:r>
+    </w:p>
+    <w:p>
+      <w:pPr>
+        <w:pStyle w:val="ListParagraph"/>
+        <w:numPr>
+          <w:ilvl w:val="0"/>
+          <w:numId w:val="2"/>
+        </w:numPr>
+        <w:rPr>
+          <w:lang w:val="en-US"/>
+        </w:rPr>
+      </w:pPr>
+      <w:r>
+        <w:rPr>
+          <w:lang w:val="en-US"/>
+        </w:rPr>
+        <w:t>T</w:t>
+      </w:r>
+    </w:p>
+    <w:p>
+      <w:pPr>
+        <w:pStyle w:val="ListParagraph"/>
+        <w:numPr>
+          <w:ilvl w:val="0"/>
+          <w:numId w:val="2"/>
+        </w:numPr>
+        <w:rPr>
+          <w:lang w:val="en-US"/>
+        </w:rPr>
+      </w:pPr>
+      <w:r>
+        <w:rPr>
+          <w:lang w:val="en-US"/>
+        </w:rPr>
+        <w:t>E</w:t>
+      </w:r>
+    </w:p>
+    <w:p>
+      <w:pPr>
+        <w:pStyle w:val="ListParagraph"/>
+        <w:numPr>
+          <w:ilvl w:val="0"/>
+          <w:numId w:val="2"/>
+        </w:numPr>
+        <w:rPr>
+          <w:lang w:val="en-US"/>
+        </w:rPr>
+      </w:pPr>
+      <w:r>
+        <w:rPr>
+          <w:lang w:val="en-US"/>
+        </w:rPr>
+        <w:t>S</w:t>
+      </w:r>
+    </w:p>
+    <w:p>
+      <w:pPr>
+        <w:pStyle w:val="ListParagraph"/>
+        <w:numPr>
+          <w:ilvl w:val="0"/>
+          <w:numId w:val="2"/>
+        </w:numPr>
+        <w:rPr>
+          <w:lang w:val="en-US"/>
+        </w:rPr>
+      </w:pPr>
+      <w:r>
+        <w:rPr>
+          <w:lang w:val="en-US"/>
+        </w:rPr>
+        <w:t>T</w:t>
+      </w:r>
+    </w:p>
+    <w:p>
+      <w:pPr>
+        <w:pStyle w:val="ListParagraph"/>
+        <w:numPr>
+          <w:ilvl w:val="0"/>
+          <w:numId w:val="2"/>
+        </w:numPr>
+        <w:rPr>
+          <w:lang w:val="en-US"/>
+        </w:rPr>
+      </w:pPr>
+      <w:r>
+        <w:rPr>
+          <w:lang w:val="en-US"/>
+        </w:rPr>
+        <w:t>E</w:t>
+      </w:r>
+    </w:p>
+    <w:p>
+      <w:pPr>
+        <w:pStyle w:val="ListParagraph"/>
+        <w:numPr>
+          <w:ilvl w:val="0"/>
+          <w:numId w:val="2"/>
+        </w:numPr>
+        <w:rPr>
+          <w:lang w:val="en-US"/>
+        </w:rPr>
+      </w:pPr>
+      <w:r>
+        <w:rPr>
+          <w:lang w:val="en-US"/>
+        </w:rPr>
+        <w:t>S</w:t>
+      </w:r>
+    </w:p>
+    <w:p>
+      <w:pPr>
+        <w:pStyle w:val="ListParagraph"/>
+        <w:numPr>
+          <w:ilvl w:val="0"/>
+          <w:numId w:val="2"/>
+        </w:numPr>
+        <w:rPr>
+          <w:lang w:val="en-US"/>
+        </w:rPr>
+      </w:pPr>
+      <w:r>
+        <w:rPr>
+          <w:lang w:val="en-US"/>
+        </w:rPr>
         <w:t>t</w:t>
       </w:r>
     </w:p>
     <w:p>
       <w:pPr>
-        <w:ind w:left="720"/>
-        <w:rPr>
-          <w:lang w:val="en-US"/>
-        </w:rPr>
-      </w:pPr>
-    </w:p>
-    <w:p>
-      <w:pPr>
         <w:pStyle w:val="NoSpacing"/>
         <w:rPr>
           <w:lang w:val="en-US"/>
@@ -2947,6 +4286,7 @@
         <w:rPr>
           <w:lang w:val="en-US"/>
         </w:rPr>
+        <w:lastRenderedPageBreak/>
         <w:t>Points To Remember</w:t>
       </w:r>
     </w:p>
@@ -2962,7 +4302,7 @@
         </w:rPr>
         <w:t xml:space="preserve">Link </w:t>
       </w:r>
-      <w:hyperlink r:id="rId5" w:history="1">
+      <w:hyperlink r:id="rId5" w:anchor="constructors" w:history="1">
         <w:r>
           <w:rPr>
             <w:rStyle w:val="Hyperlink"/>
@@ -2993,7 +4333,7 @@
   <w:abstractNum w:abstractNumId="0" w15:restartNumberingAfterBreak="0">
     <w:nsid w:val="75F93353"/>
     <w:multiLevelType w:val="hybridMultilevel"/>
-    <w:tmpl w:val="675EEA1C"/>
+    <w:tmpl w:val="89AE55DA"/>
     <w:lvl w:ilvl="0" w:tplc="4009000F">
       <w:start w:val="1"/>
       <w:numFmt w:val="decimal"/>
@@ -3076,8 +4416,97 @@
       </w:pPr>
     </w:lvl>
   </w:abstractNum>
+  <w:abstractNum w:abstractNumId="1" w15:restartNumberingAfterBreak="0">
+    <w:nsid w:val="78BE6E04"/>
+    <w:multiLevelType w:val="hybridMultilevel"/>
+    <w:tmpl w:val="89AE55DA"/>
+    <w:lvl w:ilvl="0" w:tplc="FFFFFFFF">
+      <w:start w:val="1"/>
+      <w:numFmt w:val="decimal"/>
+      <w:lvlText w:val="%1."/>
+      <w:lvlJc w:val="left"/>
+      <w:pPr>
+        <w:ind w:left="720" w:hanging="360"/>
+      </w:pPr>
+    </w:lvl>
+    <w:lvl w:ilvl="1" w:tplc="FFFFFFFF">
+      <w:start w:val="1"/>
+      <w:numFmt w:val="lowerLetter"/>
+      <w:lvlText w:val="%2."/>
+      <w:lvlJc w:val="left"/>
+      <w:pPr>
+        <w:ind w:left="1440" w:hanging="360"/>
+      </w:pPr>
+    </w:lvl>
+    <w:lvl w:ilvl="2" w:tplc="FFFFFFFF" w:tentative="1">
+      <w:start w:val="1"/>
+      <w:numFmt w:val="lowerRoman"/>
+      <w:lvlText w:val="%3."/>
+      <w:lvlJc w:val="right"/>
+      <w:pPr>
+        <w:ind w:left="2160" w:hanging="180"/>
+      </w:pPr>
+    </w:lvl>
+    <w:lvl w:ilvl="3" w:tplc="FFFFFFFF" w:tentative="1">
+      <w:start w:val="1"/>
+      <w:numFmt w:val="decimal"/>
+      <w:lvlText w:val="%4."/>
+      <w:lvlJc w:val="left"/>
+      <w:pPr>
+        <w:ind w:left="2880" w:hanging="360"/>
+      </w:pPr>
+    </w:lvl>
+    <w:lvl w:ilvl="4" w:tplc="FFFFFFFF" w:tentative="1">
+      <w:start w:val="1"/>
+      <w:numFmt w:val="lowerLetter"/>
+      <w:lvlText w:val="%5."/>
+      <w:lvlJc w:val="left"/>
+      <w:pPr>
+        <w:ind w:left="3600" w:hanging="360"/>
+      </w:pPr>
+    </w:lvl>
+    <w:lvl w:ilvl="5" w:tplc="FFFFFFFF" w:tentative="1">
+      <w:start w:val="1"/>
+      <w:numFmt w:val="lowerRoman"/>
+      <w:lvlText w:val="%6."/>
+      <w:lvlJc w:val="right"/>
+      <w:pPr>
+        <w:ind w:left="4320" w:hanging="180"/>
+      </w:pPr>
+    </w:lvl>
+    <w:lvl w:ilvl="6" w:tplc="FFFFFFFF" w:tentative="1">
+      <w:start w:val="1"/>
+      <w:numFmt w:val="decimal"/>
+      <w:lvlText w:val="%7."/>
+      <w:lvlJc w:val="left"/>
+      <w:pPr>
+        <w:ind w:left="5040" w:hanging="360"/>
+      </w:pPr>
+    </w:lvl>
+    <w:lvl w:ilvl="7" w:tplc="FFFFFFFF" w:tentative="1">
+      <w:start w:val="1"/>
+      <w:numFmt w:val="lowerLetter"/>
+      <w:lvlText w:val="%8."/>
+      <w:lvlJc w:val="left"/>
+      <w:pPr>
+        <w:ind w:left="5760" w:hanging="360"/>
+      </w:pPr>
+    </w:lvl>
+    <w:lvl w:ilvl="8" w:tplc="FFFFFFFF" w:tentative="1">
+      <w:start w:val="1"/>
+      <w:numFmt w:val="lowerRoman"/>
+      <w:lvlText w:val="%9."/>
+      <w:lvlJc w:val="right"/>
+      <w:pPr>
+        <w:ind w:left="6480" w:hanging="180"/>
+      </w:pPr>
+    </w:lvl>
+  </w:abstractNum>
   <w:num w:numId="1" w16cid:durableId="970018096">
     <w:abstractNumId w:val="0"/>
+  </w:num>
+  <w:num w:numId="2" w16cid:durableId="1722245080">
+    <w:abstractNumId w:val="1"/>
   </w:num>
 </w:numbering>
 </file>

</xml_diff>

<commit_message>
Added Companion Object to the List
</commit_message>
<xml_diff>
--- a/KotlinTopics/Constructor/PrimaryConstructor/PrimaryConstructor.docx
+++ b/KotlinTopics/Constructor/PrimaryConstructor/PrimaryConstructor.docx
@@ -3817,9 +3817,44 @@
     </w:p>
     <w:p>
       <w:pPr>
+        <w:pStyle w:val="ListParagraph"/>
+        <w:rPr>
+          <w:lang w:val="en-US"/>
+        </w:rPr>
+      </w:pPr>
+      <w:r>
+        <w:rPr>
+          <w:lang w:val="en-US"/>
+        </w:rPr>
+        <w:t xml:space="preserve">Reason is by default a primary constructor will be called by compiler If user has not </w:t>
+      </w:r>
+      <w:proofErr w:type="spellStart"/>
+      <w:proofErr w:type="gramStart"/>
+      <w:r>
+        <w:rPr>
+          <w:lang w:val="en-US"/>
+        </w:rPr>
+        <w:t>written.If</w:t>
+      </w:r>
+      <w:proofErr w:type="spellEnd"/>
+      <w:proofErr w:type="gramEnd"/>
+      <w:r>
+        <w:rPr>
+          <w:lang w:val="en-US"/>
+        </w:rPr>
+        <w:t xml:space="preserve"> the user has written a primary constructor then</w:t>
+      </w:r>
+      <w:r>
+        <w:rPr>
+          <w:lang w:val="en-US"/>
+        </w:rPr>
+        <w:t xml:space="preserve"> user needs to call primary constructor.</w:t>
+      </w:r>
+    </w:p>
+    <w:p>
+      <w:pPr>
         <w:pStyle w:val="HTMLPreformatted"/>
         <w:shd w:val="clear" w:color="auto" w:fill="2B2B2B"/>
-        <w:ind w:left="360"/>
         <w:rPr>
           <w:color w:val="A9B7C6"/>
         </w:rPr>
@@ -4053,6 +4088,111 @@
     </w:p>
     <w:p>
       <w:pPr>
+        <w:pStyle w:val="ListParagraph"/>
+        <w:rPr>
+          <w:lang w:val="en-US"/>
+        </w:rPr>
+      </w:pPr>
+    </w:p>
+    <w:p>
+      <w:pPr>
+        <w:pStyle w:val="ListParagraph"/>
+        <w:rPr>
+          <w:lang w:val="en-US"/>
+        </w:rPr>
+      </w:pPr>
+    </w:p>
+    <w:p>
+      <w:pPr>
+        <w:pStyle w:val="ListParagraph"/>
+        <w:rPr>
+          <w:lang w:val="en-US"/>
+        </w:rPr>
+      </w:pPr>
+    </w:p>
+    <w:p>
+      <w:pPr>
+        <w:pStyle w:val="ListParagraph"/>
+        <w:rPr>
+          <w:lang w:val="en-US"/>
+        </w:rPr>
+      </w:pPr>
+    </w:p>
+    <w:p>
+      <w:pPr>
+        <w:pStyle w:val="ListParagraph"/>
+        <w:rPr>
+          <w:lang w:val="en-US"/>
+        </w:rPr>
+      </w:pPr>
+    </w:p>
+    <w:p>
+      <w:pPr>
+        <w:pStyle w:val="ListParagraph"/>
+        <w:rPr>
+          <w:lang w:val="en-US"/>
+        </w:rPr>
+      </w:pPr>
+    </w:p>
+    <w:p>
+      <w:pPr>
+        <w:pStyle w:val="ListParagraph"/>
+        <w:rPr>
+          <w:lang w:val="en-US"/>
+        </w:rPr>
+      </w:pPr>
+    </w:p>
+    <w:p>
+      <w:pPr>
+        <w:pStyle w:val="ListParagraph"/>
+        <w:rPr>
+          <w:lang w:val="en-US"/>
+        </w:rPr>
+      </w:pPr>
+    </w:p>
+    <w:p>
+      <w:pPr>
+        <w:pStyle w:val="ListParagraph"/>
+        <w:rPr>
+          <w:lang w:val="en-US"/>
+        </w:rPr>
+      </w:pPr>
+    </w:p>
+    <w:p>
+      <w:pPr>
+        <w:pStyle w:val="ListParagraph"/>
+        <w:rPr>
+          <w:lang w:val="en-US"/>
+        </w:rPr>
+      </w:pPr>
+    </w:p>
+    <w:p>
+      <w:pPr>
+        <w:pStyle w:val="ListParagraph"/>
+        <w:rPr>
+          <w:lang w:val="en-US"/>
+        </w:rPr>
+      </w:pPr>
+    </w:p>
+    <w:p>
+      <w:pPr>
+        <w:pStyle w:val="ListParagraph"/>
+        <w:rPr>
+          <w:lang w:val="en-US"/>
+        </w:rPr>
+      </w:pPr>
+    </w:p>
+    <w:p>
+      <w:pPr>
+        <w:pStyle w:val="ListParagraph"/>
+        <w:rPr>
+          <w:lang w:val="en-US"/>
+        </w:rPr>
+      </w:pPr>
+    </w:p>
+    <w:p>
+      <w:pPr>
+        <w:pStyle w:val="ListParagraph"/>
         <w:rPr>
           <w:lang w:val="en-US"/>
         </w:rPr>
@@ -4073,8 +4213,618 @@
         <w:rPr>
           <w:lang w:val="en-US"/>
         </w:rPr>
-        <w:t>E</w:t>
-      </w:r>
+        <w:lastRenderedPageBreak/>
+        <w:t xml:space="preserve">Constructor </w:t>
+      </w:r>
+      <w:proofErr w:type="gramStart"/>
+      <w:r>
+        <w:rPr>
+          <w:lang w:val="en-US"/>
+        </w:rPr>
+        <w:t>Chaining(</w:t>
+      </w:r>
+      <w:proofErr w:type="gramEnd"/>
+      <w:r>
+        <w:rPr>
+          <w:lang w:val="en-US"/>
+        </w:rPr>
+        <w:t>Calling Once Constructor from another)</w:t>
+      </w:r>
+    </w:p>
+    <w:p>
+      <w:pPr>
+        <w:pStyle w:val="HTMLPreformatted"/>
+        <w:shd w:val="clear" w:color="auto" w:fill="2B2B2B"/>
+        <w:ind w:left="360"/>
+        <w:rPr>
+          <w:color w:val="A9B7C6"/>
+        </w:rPr>
+      </w:pPr>
+      <w:r>
+        <w:rPr>
+          <w:color w:val="CC7832"/>
+        </w:rPr>
+        <w:t xml:space="preserve">fun </w:t>
+      </w:r>
+      <w:r>
+        <w:rPr>
+          <w:color w:val="FFC66D"/>
+        </w:rPr>
+        <w:t>main</w:t>
+      </w:r>
+      <w:r>
+        <w:rPr>
+          <w:color w:val="A9B7C6"/>
+        </w:rPr>
+        <w:t>() {</w:t>
+      </w:r>
+      <w:r>
+        <w:rPr>
+          <w:color w:val="A9B7C6"/>
+        </w:rPr>
+        <w:br/>
+        <w:t xml:space="preserve">    </w:t>
+      </w:r>
+      <w:proofErr w:type="spellStart"/>
+      <w:r>
+        <w:rPr>
+          <w:color w:val="CC7832"/>
+        </w:rPr>
+        <w:t>val</w:t>
+      </w:r>
+      <w:proofErr w:type="spellEnd"/>
+      <w:r>
+        <w:rPr>
+          <w:color w:val="CC7832"/>
+        </w:rPr>
+        <w:t xml:space="preserve"> </w:t>
+      </w:r>
+      <w:proofErr w:type="spellStart"/>
+      <w:r>
+        <w:rPr>
+          <w:color w:val="A9B7C6"/>
+        </w:rPr>
+        <w:t>userName</w:t>
+      </w:r>
+      <w:proofErr w:type="spellEnd"/>
+      <w:r>
+        <w:rPr>
+          <w:color w:val="A9B7C6"/>
+        </w:rPr>
+        <w:t>=Test(</w:t>
+      </w:r>
+      <w:r>
+        <w:rPr>
+          <w:color w:val="6A8759"/>
+        </w:rPr>
+        <w:t>"Vinay T Shetty"</w:t>
+      </w:r>
+      <w:r>
+        <w:rPr>
+          <w:color w:val="A9B7C6"/>
+        </w:rPr>
+        <w:t>)</w:t>
+      </w:r>
+      <w:r>
+        <w:rPr>
+          <w:color w:val="A9B7C6"/>
+        </w:rPr>
+        <w:br/>
+        <w:t>}</w:t>
+      </w:r>
+      <w:r>
+        <w:rPr>
+          <w:color w:val="A9B7C6"/>
+        </w:rPr>
+        <w:br/>
+      </w:r>
+      <w:r>
+        <w:rPr>
+          <w:color w:val="A9B7C6"/>
+        </w:rPr>
+        <w:br/>
+      </w:r>
+      <w:r>
+        <w:rPr>
+          <w:color w:val="CC7832"/>
+        </w:rPr>
+        <w:t xml:space="preserve">class </w:t>
+      </w:r>
+      <w:r>
+        <w:rPr>
+          <w:color w:val="A9B7C6"/>
+        </w:rPr>
+        <w:t>Test  {</w:t>
+      </w:r>
+      <w:r>
+        <w:rPr>
+          <w:color w:val="A9B7C6"/>
+        </w:rPr>
+        <w:br/>
+        <w:t xml:space="preserve">    </w:t>
+      </w:r>
+      <w:r>
+        <w:rPr>
+          <w:color w:val="CC7832"/>
+        </w:rPr>
+        <w:t>constructor</w:t>
+      </w:r>
+      <w:r>
+        <w:rPr>
+          <w:color w:val="A9B7C6"/>
+        </w:rPr>
+        <w:t>(username: String) :</w:t>
+      </w:r>
+      <w:r>
+        <w:rPr>
+          <w:color w:val="CC7832"/>
+        </w:rPr>
+        <w:t>this</w:t>
+      </w:r>
+      <w:r>
+        <w:rPr>
+          <w:color w:val="A9B7C6"/>
+        </w:rPr>
+        <w:t>(</w:t>
+      </w:r>
+      <w:r>
+        <w:rPr>
+          <w:color w:val="6A8759"/>
+        </w:rPr>
+        <w:t>"Vinay T Shetty"</w:t>
+      </w:r>
+      <w:r>
+        <w:rPr>
+          <w:color w:val="CC7832"/>
+        </w:rPr>
+        <w:t>,</w:t>
+      </w:r>
+      <w:r>
+        <w:rPr>
+          <w:color w:val="6A8759"/>
+        </w:rPr>
+        <w:t>"******"</w:t>
+      </w:r>
+      <w:r>
+        <w:rPr>
+          <w:color w:val="A9B7C6"/>
+        </w:rPr>
+        <w:t>){</w:t>
+      </w:r>
+      <w:r>
+        <w:rPr>
+          <w:color w:val="A9B7C6"/>
+        </w:rPr>
+        <w:br/>
+        <w:t xml:space="preserve">        </w:t>
+      </w:r>
+      <w:proofErr w:type="spellStart"/>
+      <w:r>
+        <w:rPr>
+          <w:i/>
+          <w:iCs/>
+          <w:color w:val="A9B7C6"/>
+        </w:rPr>
+        <w:t>println</w:t>
+      </w:r>
+      <w:proofErr w:type="spellEnd"/>
+      <w:r>
+        <w:rPr>
+          <w:color w:val="A9B7C6"/>
+        </w:rPr>
+        <w:t>(</w:t>
+      </w:r>
+      <w:r>
+        <w:rPr>
+          <w:color w:val="6A8759"/>
+        </w:rPr>
+        <w:t xml:space="preserve">"Username= </w:t>
+      </w:r>
+      <w:r>
+        <w:rPr>
+          <w:color w:val="CC7832"/>
+        </w:rPr>
+        <w:t>${</w:t>
+      </w:r>
+      <w:r>
+        <w:rPr>
+          <w:color w:val="A9B7C6"/>
+        </w:rPr>
+        <w:t>username</w:t>
+      </w:r>
+      <w:r>
+        <w:rPr>
+          <w:color w:val="CC7832"/>
+        </w:rPr>
+        <w:t>}</w:t>
+      </w:r>
+      <w:r>
+        <w:rPr>
+          <w:color w:val="6A8759"/>
+        </w:rPr>
+        <w:t>"</w:t>
+      </w:r>
+      <w:r>
+        <w:rPr>
+          <w:color w:val="A9B7C6"/>
+        </w:rPr>
+        <w:t>)</w:t>
+      </w:r>
+      <w:r>
+        <w:rPr>
+          <w:color w:val="A9B7C6"/>
+        </w:rPr>
+        <w:br/>
+        <w:t xml:space="preserve">    }</w:t>
+      </w:r>
+      <w:r>
+        <w:rPr>
+          <w:color w:val="A9B7C6"/>
+        </w:rPr>
+        <w:br/>
+        <w:t xml:space="preserve">    </w:t>
+      </w:r>
+      <w:r>
+        <w:rPr>
+          <w:color w:val="CC7832"/>
+        </w:rPr>
+        <w:t>constructor</w:t>
+      </w:r>
+      <w:r>
+        <w:rPr>
+          <w:color w:val="A9B7C6"/>
+        </w:rPr>
+        <w:t xml:space="preserve">(username: </w:t>
+      </w:r>
+      <w:proofErr w:type="spellStart"/>
+      <w:r>
+        <w:rPr>
+          <w:color w:val="A9B7C6"/>
+        </w:rPr>
+        <w:t>String</w:t>
+      </w:r>
+      <w:r>
+        <w:rPr>
+          <w:color w:val="CC7832"/>
+        </w:rPr>
+        <w:t>,</w:t>
+      </w:r>
+      <w:r>
+        <w:rPr>
+          <w:color w:val="A9B7C6"/>
+        </w:rPr>
+        <w:t>password:String</w:t>
+      </w:r>
+      <w:proofErr w:type="spellEnd"/>
+      <w:r>
+        <w:rPr>
+          <w:color w:val="A9B7C6"/>
+        </w:rPr>
+        <w:t>):</w:t>
+      </w:r>
+      <w:r>
+        <w:rPr>
+          <w:color w:val="CC7832"/>
+        </w:rPr>
+        <w:t>this</w:t>
+      </w:r>
+      <w:r>
+        <w:rPr>
+          <w:color w:val="A9B7C6"/>
+        </w:rPr>
+        <w:t>(</w:t>
+      </w:r>
+      <w:r>
+        <w:rPr>
+          <w:color w:val="6A8759"/>
+        </w:rPr>
+        <w:t>"Vinay T Shetty"</w:t>
+      </w:r>
+      <w:r>
+        <w:rPr>
+          <w:color w:val="CC7832"/>
+        </w:rPr>
+        <w:t>,</w:t>
+      </w:r>
+      <w:r>
+        <w:rPr>
+          <w:color w:val="6A8759"/>
+        </w:rPr>
+        <w:t>"*****"</w:t>
+      </w:r>
+      <w:r>
+        <w:rPr>
+          <w:color w:val="CC7832"/>
+        </w:rPr>
+        <w:t>,</w:t>
+      </w:r>
+      <w:r>
+        <w:rPr>
+          <w:color w:val="6A8759"/>
+        </w:rPr>
+        <w:t>"vinay@gmail.com"</w:t>
+      </w:r>
+      <w:r>
+        <w:rPr>
+          <w:color w:val="A9B7C6"/>
+        </w:rPr>
+        <w:t>){</w:t>
+      </w:r>
+      <w:r>
+        <w:rPr>
+          <w:color w:val="A9B7C6"/>
+        </w:rPr>
+        <w:br/>
+        <w:t xml:space="preserve">        </w:t>
+      </w:r>
+      <w:proofErr w:type="spellStart"/>
+      <w:r>
+        <w:rPr>
+          <w:i/>
+          <w:iCs/>
+          <w:color w:val="A9B7C6"/>
+        </w:rPr>
+        <w:t>println</w:t>
+      </w:r>
+      <w:proofErr w:type="spellEnd"/>
+      <w:r>
+        <w:rPr>
+          <w:color w:val="A9B7C6"/>
+        </w:rPr>
+        <w:t>(</w:t>
+      </w:r>
+      <w:r>
+        <w:rPr>
+          <w:color w:val="6A8759"/>
+        </w:rPr>
+        <w:t xml:space="preserve">"Username= </w:t>
+      </w:r>
+      <w:r>
+        <w:rPr>
+          <w:color w:val="CC7832"/>
+        </w:rPr>
+        <w:t>${</w:t>
+      </w:r>
+      <w:r>
+        <w:rPr>
+          <w:color w:val="A9B7C6"/>
+        </w:rPr>
+        <w:t>username</w:t>
+      </w:r>
+      <w:r>
+        <w:rPr>
+          <w:color w:val="CC7832"/>
+        </w:rPr>
+        <w:t>}</w:t>
+      </w:r>
+      <w:r>
+        <w:rPr>
+          <w:color w:val="6A8759"/>
+        </w:rPr>
+        <w:t xml:space="preserve">, Password= </w:t>
+      </w:r>
+      <w:r>
+        <w:rPr>
+          <w:color w:val="CC7832"/>
+        </w:rPr>
+        <w:t>${</w:t>
+      </w:r>
+      <w:r>
+        <w:rPr>
+          <w:color w:val="A9B7C6"/>
+        </w:rPr>
+        <w:t>password</w:t>
+      </w:r>
+      <w:r>
+        <w:rPr>
+          <w:color w:val="CC7832"/>
+        </w:rPr>
+        <w:t>}</w:t>
+      </w:r>
+      <w:r>
+        <w:rPr>
+          <w:color w:val="6A8759"/>
+        </w:rPr>
+        <w:t>"</w:t>
+      </w:r>
+      <w:r>
+        <w:rPr>
+          <w:color w:val="A9B7C6"/>
+        </w:rPr>
+        <w:t>)</w:t>
+      </w:r>
+      <w:r>
+        <w:rPr>
+          <w:color w:val="A9B7C6"/>
+        </w:rPr>
+        <w:br/>
+        <w:t xml:space="preserve">    }</w:t>
+      </w:r>
+      <w:r>
+        <w:rPr>
+          <w:color w:val="A9B7C6"/>
+        </w:rPr>
+        <w:br/>
+        <w:t xml:space="preserve">    </w:t>
+      </w:r>
+      <w:r>
+        <w:rPr>
+          <w:color w:val="CC7832"/>
+        </w:rPr>
+        <w:t>constructor</w:t>
+      </w:r>
+      <w:r>
+        <w:rPr>
+          <w:color w:val="A9B7C6"/>
+        </w:rPr>
+        <w:t xml:space="preserve">(username: </w:t>
+      </w:r>
+      <w:proofErr w:type="spellStart"/>
+      <w:r>
+        <w:rPr>
+          <w:color w:val="A9B7C6"/>
+        </w:rPr>
+        <w:t>String</w:t>
+      </w:r>
+      <w:r>
+        <w:rPr>
+          <w:color w:val="CC7832"/>
+        </w:rPr>
+        <w:t>,</w:t>
+      </w:r>
+      <w:r>
+        <w:rPr>
+          <w:color w:val="A9B7C6"/>
+        </w:rPr>
+        <w:t>password:String</w:t>
+      </w:r>
+      <w:r>
+        <w:rPr>
+          <w:color w:val="CC7832"/>
+        </w:rPr>
+        <w:t>,</w:t>
+      </w:r>
+      <w:r>
+        <w:rPr>
+          <w:color w:val="A9B7C6"/>
+        </w:rPr>
+        <w:t>email:String</w:t>
+      </w:r>
+      <w:proofErr w:type="spellEnd"/>
+      <w:r>
+        <w:rPr>
+          <w:color w:val="A9B7C6"/>
+        </w:rPr>
+        <w:t>){</w:t>
+      </w:r>
+      <w:r>
+        <w:rPr>
+          <w:color w:val="A9B7C6"/>
+        </w:rPr>
+        <w:br/>
+        <w:t xml:space="preserve">        </w:t>
+      </w:r>
+      <w:proofErr w:type="spellStart"/>
+      <w:r>
+        <w:rPr>
+          <w:i/>
+          <w:iCs/>
+          <w:color w:val="A9B7C6"/>
+        </w:rPr>
+        <w:t>println</w:t>
+      </w:r>
+      <w:proofErr w:type="spellEnd"/>
+      <w:r>
+        <w:rPr>
+          <w:color w:val="A9B7C6"/>
+        </w:rPr>
+        <w:t>(</w:t>
+      </w:r>
+      <w:r>
+        <w:rPr>
+          <w:color w:val="6A8759"/>
+        </w:rPr>
+        <w:t xml:space="preserve">"Username= </w:t>
+      </w:r>
+      <w:r>
+        <w:rPr>
+          <w:color w:val="CC7832"/>
+        </w:rPr>
+        <w:t>${</w:t>
+      </w:r>
+      <w:r>
+        <w:rPr>
+          <w:color w:val="A9B7C6"/>
+        </w:rPr>
+        <w:t>username</w:t>
+      </w:r>
+      <w:r>
+        <w:rPr>
+          <w:color w:val="CC7832"/>
+        </w:rPr>
+        <w:t>}</w:t>
+      </w:r>
+      <w:r>
+        <w:rPr>
+          <w:color w:val="6A8759"/>
+        </w:rPr>
+        <w:t xml:space="preserve">, Password= </w:t>
+      </w:r>
+      <w:r>
+        <w:rPr>
+          <w:color w:val="CC7832"/>
+        </w:rPr>
+        <w:t>${</w:t>
+      </w:r>
+      <w:r>
+        <w:rPr>
+          <w:color w:val="A9B7C6"/>
+        </w:rPr>
+        <w:t>password</w:t>
+      </w:r>
+      <w:r>
+        <w:rPr>
+          <w:color w:val="CC7832"/>
+        </w:rPr>
+        <w:t>}</w:t>
+      </w:r>
+      <w:r>
+        <w:rPr>
+          <w:color w:val="6A8759"/>
+        </w:rPr>
+        <w:t xml:space="preserve"> , Email= </w:t>
+      </w:r>
+      <w:r>
+        <w:rPr>
+          <w:color w:val="CC7832"/>
+        </w:rPr>
+        <w:t>${</w:t>
+      </w:r>
+      <w:r>
+        <w:rPr>
+          <w:color w:val="A9B7C6"/>
+        </w:rPr>
+        <w:t>email</w:t>
+      </w:r>
+      <w:r>
+        <w:rPr>
+          <w:color w:val="CC7832"/>
+        </w:rPr>
+        <w:t>}</w:t>
+      </w:r>
+      <w:r>
+        <w:rPr>
+          <w:color w:val="6A8759"/>
+        </w:rPr>
+        <w:t>"</w:t>
+      </w:r>
+      <w:r>
+        <w:rPr>
+          <w:color w:val="A9B7C6"/>
+        </w:rPr>
+        <w:t>)</w:t>
+      </w:r>
+      <w:r>
+        <w:rPr>
+          <w:color w:val="A9B7C6"/>
+        </w:rPr>
+        <w:br/>
+        <w:t xml:space="preserve">    }</w:t>
+      </w:r>
+      <w:r>
+        <w:rPr>
+          <w:color w:val="A9B7C6"/>
+        </w:rPr>
+        <w:br/>
+        <w:t>}</w:t>
+      </w:r>
+    </w:p>
+    <w:p>
+      <w:pPr>
+        <w:rPr>
+          <w:lang w:val="en-US"/>
+        </w:rPr>
+      </w:pPr>
     </w:p>
     <w:p>
       <w:pPr>
@@ -4286,7 +5036,6 @@
         <w:rPr>
           <w:lang w:val="en-US"/>
         </w:rPr>
-        <w:lastRenderedPageBreak/>
         <w:t>Points To Remember</w:t>
       </w:r>
     </w:p>

</xml_diff>

<commit_message>
Varaible intialization topics covered.
</commit_message>
<xml_diff>
--- a/KotlinTopics/Constructor/PrimaryConstructor/PrimaryConstructor.docx
+++ b/KotlinTopics/Constructor/PrimaryConstructor/PrimaryConstructor.docx
@@ -238,21 +238,7 @@
         <w:rPr>
           <w:color w:val="A9B7C6"/>
         </w:rPr>
-        <w:t>Demo (</w:t>
-      </w:r>
-      <w:proofErr w:type="spellStart"/>
-      <w:r>
-        <w:rPr>
-          <w:color w:val="A9B7C6"/>
-        </w:rPr>
-        <w:t>userName:String</w:t>
-      </w:r>
-      <w:proofErr w:type="spellEnd"/>
-      <w:r>
-        <w:rPr>
-          <w:color w:val="A9B7C6"/>
-        </w:rPr>
-        <w:t>)</w:t>
+        <w:t>Demo (userName:String)</w:t>
       </w:r>
       <w:r>
         <w:rPr>
@@ -328,33 +314,17 @@
         <w:br/>
         <w:t xml:space="preserve">    </w:t>
       </w:r>
-      <w:proofErr w:type="spellStart"/>
-      <w:r>
-        <w:rPr>
-          <w:color w:val="CC7832"/>
-        </w:rPr>
-        <w:t>val</w:t>
-      </w:r>
-      <w:proofErr w:type="spellEnd"/>
-      <w:r>
-        <w:rPr>
-          <w:color w:val="CC7832"/>
-        </w:rPr>
-        <w:t xml:space="preserve"> </w:t>
-      </w:r>
-      <w:proofErr w:type="spellStart"/>
-      <w:r>
-        <w:rPr>
-          <w:color w:val="A9B7C6"/>
-        </w:rPr>
-        <w:t>demoInstance</w:t>
-      </w:r>
-      <w:proofErr w:type="spellEnd"/>
-      <w:r>
-        <w:rPr>
-          <w:color w:val="A9B7C6"/>
-        </w:rPr>
-        <w:t>=Demo(</w:t>
+      <w:r>
+        <w:rPr>
+          <w:color w:val="CC7832"/>
+        </w:rPr>
+        <w:t xml:space="preserve">val </w:t>
+      </w:r>
+      <w:r>
+        <w:rPr>
+          <w:color w:val="A9B7C6"/>
+        </w:rPr>
+        <w:t>demoInstance=Demo(</w:t>
       </w:r>
       <w:r>
         <w:rPr>
@@ -391,21 +361,7 @@
         <w:rPr>
           <w:color w:val="A9B7C6"/>
         </w:rPr>
-        <w:t>Demo (</w:t>
-      </w:r>
-      <w:proofErr w:type="spellStart"/>
-      <w:r>
-        <w:rPr>
-          <w:color w:val="A9B7C6"/>
-        </w:rPr>
-        <w:t>userName:String</w:t>
-      </w:r>
-      <w:proofErr w:type="spellEnd"/>
-      <w:r>
-        <w:rPr>
-          <w:color w:val="A9B7C6"/>
-        </w:rPr>
-        <w:t>){</w:t>
+        <w:t>Demo (userName:String){</w:t>
       </w:r>
       <w:r>
         <w:rPr>
@@ -414,42 +370,24 @@
         <w:br/>
         <w:t xml:space="preserve">    </w:t>
       </w:r>
-      <w:proofErr w:type="spellStart"/>
-      <w:r>
-        <w:rPr>
-          <w:color w:val="CC7832"/>
-        </w:rPr>
-        <w:t>val</w:t>
-      </w:r>
-      <w:proofErr w:type="spellEnd"/>
-      <w:r>
-        <w:rPr>
-          <w:color w:val="CC7832"/>
-        </w:rPr>
-        <w:t xml:space="preserve"> </w:t>
-      </w:r>
-      <w:proofErr w:type="spellStart"/>
+      <w:r>
+        <w:rPr>
+          <w:color w:val="CC7832"/>
+        </w:rPr>
+        <w:t xml:space="preserve">val </w:t>
+      </w:r>
       <w:r>
         <w:rPr>
           <w:color w:val="9876AA"/>
         </w:rPr>
         <w:t>displayname</w:t>
       </w:r>
-      <w:proofErr w:type="spellEnd"/>
-      <w:r>
-        <w:rPr>
-          <w:color w:val="A9B7C6"/>
-        </w:rPr>
-        <w:t>=</w:t>
-      </w:r>
-      <w:proofErr w:type="spellStart"/>
-      <w:r>
-        <w:rPr>
-          <w:color w:val="A9B7C6"/>
-        </w:rPr>
-        <w:t>userName</w:t>
-      </w:r>
-      <w:proofErr w:type="spellEnd"/>
+      <w:r>
+        <w:rPr>
+          <w:color w:val="A9B7C6"/>
+        </w:rPr>
+        <w:t>=userName</w:t>
+      </w:r>
       <w:r>
         <w:rPr>
           <w:color w:val="A9B7C6"/>
@@ -457,19 +395,11 @@
         <w:br/>
         <w:t xml:space="preserve">    </w:t>
       </w:r>
-      <w:proofErr w:type="spellStart"/>
-      <w:r>
-        <w:rPr>
-          <w:color w:val="CC7832"/>
-        </w:rPr>
-        <w:t>init</w:t>
-      </w:r>
-      <w:proofErr w:type="spellEnd"/>
-      <w:r>
-        <w:rPr>
-          <w:color w:val="CC7832"/>
-        </w:rPr>
-        <w:t xml:space="preserve"> </w:t>
+      <w:r>
+        <w:rPr>
+          <w:color w:val="CC7832"/>
+        </w:rPr>
+        <w:t xml:space="preserve">init </w:t>
       </w:r>
       <w:r>
         <w:rPr>
@@ -484,7 +414,6 @@
         <w:br/>
         <w:t xml:space="preserve">        </w:t>
       </w:r>
-      <w:proofErr w:type="spellStart"/>
       <w:r>
         <w:rPr>
           <w:i/>
@@ -493,7 +422,6 @@
         </w:rPr>
         <w:t>println</w:t>
       </w:r>
-      <w:proofErr w:type="spellEnd"/>
       <w:r>
         <w:rPr>
           <w:color w:val="A9B7C6"/>
@@ -512,14 +440,12 @@
         </w:rPr>
         <w:t>${</w:t>
       </w:r>
-      <w:proofErr w:type="spellStart"/>
       <w:r>
         <w:rPr>
           <w:color w:val="9876AA"/>
         </w:rPr>
         <w:t>displayname</w:t>
       </w:r>
-      <w:proofErr w:type="spellEnd"/>
       <w:r>
         <w:rPr>
           <w:color w:val="CC7832"/>
@@ -615,33 +541,17 @@
         <w:br/>
         <w:t xml:space="preserve">    </w:t>
       </w:r>
-      <w:proofErr w:type="spellStart"/>
-      <w:r>
-        <w:rPr>
-          <w:color w:val="CC7832"/>
-        </w:rPr>
-        <w:t>val</w:t>
-      </w:r>
-      <w:proofErr w:type="spellEnd"/>
-      <w:r>
-        <w:rPr>
-          <w:color w:val="CC7832"/>
-        </w:rPr>
-        <w:t xml:space="preserve"> </w:t>
-      </w:r>
-      <w:proofErr w:type="spellStart"/>
-      <w:r>
-        <w:rPr>
-          <w:color w:val="A9B7C6"/>
-        </w:rPr>
-        <w:t>demoInstance</w:t>
-      </w:r>
-      <w:proofErr w:type="spellEnd"/>
-      <w:r>
-        <w:rPr>
-          <w:color w:val="A9B7C6"/>
-        </w:rPr>
-        <w:t>=Demo(</w:t>
+      <w:r>
+        <w:rPr>
+          <w:color w:val="CC7832"/>
+        </w:rPr>
+        <w:t xml:space="preserve">val </w:t>
+      </w:r>
+      <w:r>
+        <w:rPr>
+          <w:color w:val="A9B7C6"/>
+        </w:rPr>
+        <w:t>demoInstance=Demo(</w:t>
       </w:r>
       <w:r>
         <w:rPr>
@@ -660,60 +570,57 @@
           <w:color w:val="A9B7C6"/>
         </w:rPr>
         <w:br/>
+        <w:t xml:space="preserve">    demoInstance.displayuserName()</w:t>
+      </w:r>
+      <w:r>
+        <w:rPr>
+          <w:color w:val="A9B7C6"/>
+        </w:rPr>
+        <w:br/>
+        <w:t>}</w:t>
+      </w:r>
+      <w:r>
+        <w:rPr>
+          <w:color w:val="A9B7C6"/>
+        </w:rPr>
+        <w:br/>
+      </w:r>
+      <w:r>
+        <w:rPr>
+          <w:color w:val="CC7832"/>
+        </w:rPr>
+        <w:t xml:space="preserve">class </w:t>
+      </w:r>
+      <w:r>
+        <w:rPr>
+          <w:color w:val="A9B7C6"/>
+        </w:rPr>
+        <w:t>Demo (userName:String){</w:t>
+      </w:r>
+      <w:r>
+        <w:rPr>
+          <w:color w:val="A9B7C6"/>
+        </w:rPr>
+        <w:br/>
         <w:t xml:space="preserve">    </w:t>
       </w:r>
-      <w:proofErr w:type="spellStart"/>
-      <w:r>
-        <w:rPr>
-          <w:color w:val="A9B7C6"/>
-        </w:rPr>
-        <w:t>demoInstance.displayuserName</w:t>
-      </w:r>
-      <w:proofErr w:type="spellEnd"/>
-      <w:r>
-        <w:rPr>
-          <w:color w:val="A9B7C6"/>
-        </w:rPr>
-        <w:t>()</w:t>
-      </w:r>
-      <w:r>
-        <w:rPr>
-          <w:color w:val="A9B7C6"/>
-        </w:rPr>
-        <w:br/>
-        <w:t>}</w:t>
-      </w:r>
-      <w:r>
-        <w:rPr>
-          <w:color w:val="A9B7C6"/>
-        </w:rPr>
-        <w:br/>
-      </w:r>
-      <w:r>
-        <w:rPr>
-          <w:color w:val="CC7832"/>
-        </w:rPr>
-        <w:t xml:space="preserve">class </w:t>
-      </w:r>
-      <w:r>
-        <w:rPr>
-          <w:color w:val="A9B7C6"/>
-        </w:rPr>
-        <w:t>Demo (</w:t>
-      </w:r>
-      <w:proofErr w:type="spellStart"/>
-      <w:r>
-        <w:rPr>
-          <w:color w:val="A9B7C6"/>
-        </w:rPr>
-        <w:t>userName:String</w:t>
-      </w:r>
-      <w:proofErr w:type="spellEnd"/>
-      <w:r>
-        <w:rPr>
-          <w:color w:val="A9B7C6"/>
-        </w:rPr>
-        <w:t>){</w:t>
+      <w:r>
+        <w:rPr>
+          <w:color w:val="CC7832"/>
+        </w:rPr>
+        <w:t xml:space="preserve">val </w:t>
+      </w:r>
+      <w:r>
+        <w:rPr>
+          <w:color w:val="9876AA"/>
+        </w:rPr>
+        <w:t>displayname</w:t>
+      </w:r>
+      <w:r>
+        <w:rPr>
+          <w:color w:val="A9B7C6"/>
+        </w:rPr>
+        <w:t>=userName</w:t>
       </w:r>
       <w:r>
         <w:rPr>
@@ -722,62 +629,11 @@
         <w:br/>
         <w:t xml:space="preserve">    </w:t>
       </w:r>
-      <w:proofErr w:type="spellStart"/>
-      <w:r>
-        <w:rPr>
-          <w:color w:val="CC7832"/>
-        </w:rPr>
-        <w:t>val</w:t>
-      </w:r>
-      <w:proofErr w:type="spellEnd"/>
-      <w:r>
-        <w:rPr>
-          <w:color w:val="CC7832"/>
-        </w:rPr>
-        <w:t xml:space="preserve"> </w:t>
-      </w:r>
-      <w:proofErr w:type="spellStart"/>
-      <w:r>
-        <w:rPr>
-          <w:color w:val="9876AA"/>
-        </w:rPr>
-        <w:t>displayname</w:t>
-      </w:r>
-      <w:proofErr w:type="spellEnd"/>
-      <w:r>
-        <w:rPr>
-          <w:color w:val="A9B7C6"/>
-        </w:rPr>
-        <w:t>=</w:t>
-      </w:r>
-      <w:proofErr w:type="spellStart"/>
-      <w:r>
-        <w:rPr>
-          <w:color w:val="A9B7C6"/>
-        </w:rPr>
-        <w:t>userName</w:t>
-      </w:r>
-      <w:proofErr w:type="spellEnd"/>
-      <w:r>
-        <w:rPr>
-          <w:color w:val="A9B7C6"/>
-        </w:rPr>
-        <w:br/>
-        <w:t xml:space="preserve">    </w:t>
-      </w:r>
-      <w:proofErr w:type="spellStart"/>
-      <w:r>
-        <w:rPr>
-          <w:color w:val="CC7832"/>
-        </w:rPr>
-        <w:t>init</w:t>
-      </w:r>
-      <w:proofErr w:type="spellEnd"/>
-      <w:r>
-        <w:rPr>
-          <w:color w:val="CC7832"/>
-        </w:rPr>
-        <w:t xml:space="preserve"> </w:t>
+      <w:r>
+        <w:rPr>
+          <w:color w:val="CC7832"/>
+        </w:rPr>
+        <w:t xml:space="preserve">init </w:t>
       </w:r>
       <w:r>
         <w:rPr>
@@ -792,7 +648,6 @@
         <w:br/>
         <w:t xml:space="preserve">        </w:t>
       </w:r>
-      <w:proofErr w:type="spellStart"/>
       <w:r>
         <w:rPr>
           <w:i/>
@@ -801,7 +656,6 @@
         </w:rPr>
         <w:t>println</w:t>
       </w:r>
-      <w:proofErr w:type="spellEnd"/>
       <w:r>
         <w:rPr>
           <w:color w:val="A9B7C6"/>
@@ -820,14 +674,12 @@
         </w:rPr>
         <w:t>${</w:t>
       </w:r>
-      <w:proofErr w:type="spellStart"/>
       <w:r>
         <w:rPr>
           <w:color w:val="9876AA"/>
         </w:rPr>
         <w:t>displayname</w:t>
       </w:r>
-      <w:proofErr w:type="spellEnd"/>
       <w:r>
         <w:rPr>
           <w:color w:val="CC7832"/>
@@ -866,14 +718,12 @@
         </w:rPr>
         <w:t xml:space="preserve">fun </w:t>
       </w:r>
-      <w:proofErr w:type="spellStart"/>
       <w:r>
         <w:rPr>
           <w:color w:val="FFC66D"/>
         </w:rPr>
         <w:t>displayuserName</w:t>
       </w:r>
-      <w:proofErr w:type="spellEnd"/>
       <w:r>
         <w:rPr>
           <w:color w:val="A9B7C6"/>
@@ -887,7 +737,6 @@
         <w:br/>
         <w:t xml:space="preserve">        </w:t>
       </w:r>
-      <w:proofErr w:type="spellStart"/>
       <w:r>
         <w:rPr>
           <w:i/>
@@ -896,7 +745,6 @@
         </w:rPr>
         <w:t>println</w:t>
       </w:r>
-      <w:proofErr w:type="spellEnd"/>
       <w:r>
         <w:rPr>
           <w:color w:val="A9B7C6"/>
@@ -915,14 +763,12 @@
         </w:rPr>
         <w:t>${</w:t>
       </w:r>
-      <w:proofErr w:type="spellStart"/>
       <w:r>
         <w:rPr>
           <w:color w:val="9876AA"/>
         </w:rPr>
         <w:t>displayname</w:t>
       </w:r>
-      <w:proofErr w:type="spellEnd"/>
       <w:r>
         <w:rPr>
           <w:color w:val="CC7832"/>
@@ -1074,33 +920,17 @@
         <w:br/>
         <w:t xml:space="preserve">    </w:t>
       </w:r>
-      <w:proofErr w:type="spellStart"/>
-      <w:r>
-        <w:rPr>
-          <w:color w:val="CC7832"/>
-        </w:rPr>
-        <w:t>val</w:t>
-      </w:r>
-      <w:proofErr w:type="spellEnd"/>
-      <w:r>
-        <w:rPr>
-          <w:color w:val="CC7832"/>
-        </w:rPr>
-        <w:t xml:space="preserve"> </w:t>
-      </w:r>
-      <w:proofErr w:type="spellStart"/>
-      <w:r>
-        <w:rPr>
-          <w:color w:val="A9B7C6"/>
-        </w:rPr>
-        <w:t>demoInstance</w:t>
-      </w:r>
-      <w:proofErr w:type="spellEnd"/>
-      <w:r>
-        <w:rPr>
-          <w:color w:val="A9B7C6"/>
-        </w:rPr>
-        <w:t>=Demo(</w:t>
+      <w:r>
+        <w:rPr>
+          <w:color w:val="CC7832"/>
+        </w:rPr>
+        <w:t xml:space="preserve">val </w:t>
+      </w:r>
+      <w:r>
+        <w:rPr>
+          <w:color w:val="A9B7C6"/>
+        </w:rPr>
+        <w:t>demoInstance=Demo(</w:t>
       </w:r>
       <w:r>
         <w:rPr>
@@ -1119,82 +949,52 @@
           <w:color w:val="A9B7C6"/>
         </w:rPr>
         <w:br/>
+        <w:t xml:space="preserve">    demoInstance.displayuserName()</w:t>
+      </w:r>
+      <w:r>
+        <w:rPr>
+          <w:color w:val="A9B7C6"/>
+        </w:rPr>
+        <w:br/>
+        <w:t>}</w:t>
+      </w:r>
+      <w:r>
+        <w:rPr>
+          <w:color w:val="A9B7C6"/>
+        </w:rPr>
+        <w:br/>
+      </w:r>
+      <w:r>
+        <w:rPr>
+          <w:color w:val="CC7832"/>
+        </w:rPr>
+        <w:t xml:space="preserve">class </w:t>
+      </w:r>
+      <w:r>
+        <w:rPr>
+          <w:color w:val="A9B7C6"/>
+        </w:rPr>
+        <w:t>Demo (userName:String){</w:t>
+      </w:r>
+      <w:r>
+        <w:rPr>
+          <w:color w:val="A9B7C6"/>
+        </w:rPr>
+        <w:br/>
         <w:t xml:space="preserve">    </w:t>
       </w:r>
-      <w:proofErr w:type="spellStart"/>
-      <w:r>
-        <w:rPr>
-          <w:color w:val="A9B7C6"/>
-        </w:rPr>
-        <w:t>demoInstance.displayuserName</w:t>
-      </w:r>
-      <w:proofErr w:type="spellEnd"/>
-      <w:r>
-        <w:rPr>
-          <w:color w:val="A9B7C6"/>
-        </w:rPr>
-        <w:t>()</w:t>
-      </w:r>
-      <w:r>
-        <w:rPr>
-          <w:color w:val="A9B7C6"/>
-        </w:rPr>
-        <w:br/>
-        <w:t>}</w:t>
-      </w:r>
-      <w:r>
-        <w:rPr>
-          <w:color w:val="A9B7C6"/>
-        </w:rPr>
-        <w:br/>
-      </w:r>
-      <w:r>
-        <w:rPr>
-          <w:color w:val="CC7832"/>
-        </w:rPr>
-        <w:t xml:space="preserve">class </w:t>
-      </w:r>
-      <w:r>
-        <w:rPr>
-          <w:color w:val="A9B7C6"/>
-        </w:rPr>
-        <w:t>Demo (</w:t>
-      </w:r>
-      <w:proofErr w:type="spellStart"/>
-      <w:r>
-        <w:rPr>
-          <w:color w:val="A9B7C6"/>
-        </w:rPr>
-        <w:t>userName:String</w:t>
-      </w:r>
-      <w:proofErr w:type="spellEnd"/>
-      <w:r>
-        <w:rPr>
-          <w:color w:val="A9B7C6"/>
-        </w:rPr>
-        <w:t>){</w:t>
-      </w:r>
-      <w:r>
-        <w:rPr>
-          <w:color w:val="A9B7C6"/>
-        </w:rPr>
-        <w:br/>
-        <w:t xml:space="preserve">    </w:t>
-      </w:r>
       <w:r>
         <w:rPr>
           <w:color w:val="CC7832"/>
         </w:rPr>
         <w:t xml:space="preserve">fun </w:t>
       </w:r>
-      <w:proofErr w:type="spellStart"/>
       <w:r>
         <w:rPr>
           <w:color w:val="FFC66D"/>
         </w:rPr>
         <w:t>displayuserName</w:t>
       </w:r>
-      <w:proofErr w:type="spellEnd"/>
       <w:r>
         <w:rPr>
           <w:color w:val="A9B7C6"/>
@@ -1208,7 +1008,6 @@
         <w:br/>
         <w:t xml:space="preserve">        </w:t>
       </w:r>
-      <w:proofErr w:type="spellStart"/>
       <w:r>
         <w:rPr>
           <w:i/>
@@ -1217,7 +1016,6 @@
         </w:rPr>
         <w:t>println</w:t>
       </w:r>
-      <w:proofErr w:type="spellEnd"/>
       <w:r>
         <w:rPr>
           <w:color w:val="A9B7C6"/>
@@ -1236,14 +1034,12 @@
         </w:rPr>
         <w:t>${</w:t>
       </w:r>
-      <w:proofErr w:type="spellStart"/>
       <w:r>
         <w:rPr>
           <w:color w:val="A9B7C6"/>
         </w:rPr>
         <w:t>displayname</w:t>
       </w:r>
-      <w:proofErr w:type="spellEnd"/>
       <w:r>
         <w:rPr>
           <w:color w:val="CC7832"/>
@@ -1292,16 +1088,8 @@
         <w:rPr>
           <w:color w:val="C00000"/>
         </w:rPr>
-        <w:t xml:space="preserve">e: D:\Tutorials\Projects\Kotlin\KotlinPrj\src\main\kotlin\Test.kt: (7, 38): Unresolved reference: </w:t>
-      </w:r>
-      <w:proofErr w:type="spellStart"/>
-      <w:r>
-        <w:rPr>
-          <w:color w:val="C00000"/>
-        </w:rPr>
-        <w:t>displayname</w:t>
-      </w:r>
-      <w:proofErr w:type="spellEnd"/>
+        <w:t>e: D:\Tutorials\Projects\Kotlin\KotlinPrj\src\main\kotlin\Test.kt: (7, 38): Unresolved reference: displayname</w:t>
+      </w:r>
     </w:p>
     <w:p>
       <w:pPr>
@@ -1363,39 +1151,74 @@
         <w:br/>
         <w:t xml:space="preserve">     </w:t>
       </w:r>
-      <w:proofErr w:type="spellStart"/>
-      <w:r>
-        <w:rPr>
-          <w:color w:val="CC7832"/>
-        </w:rPr>
-        <w:t>val</w:t>
-      </w:r>
-      <w:proofErr w:type="spellEnd"/>
-      <w:r>
-        <w:rPr>
-          <w:color w:val="CC7832"/>
-        </w:rPr>
+      <w:r>
+        <w:rPr>
+          <w:color w:val="CC7832"/>
+        </w:rPr>
+        <w:t xml:space="preserve">val </w:t>
+      </w:r>
+      <w:r>
+        <w:rPr>
+          <w:color w:val="A9B7C6"/>
+        </w:rPr>
+        <w:t>demoInstance=Demo(</w:t>
+      </w:r>
+      <w:r>
+        <w:rPr>
+          <w:color w:val="6A8759"/>
+        </w:rPr>
+        <w:t>"Vinay T Shetty"</w:t>
+      </w:r>
+      <w:r>
+        <w:rPr>
+          <w:color w:val="CC7832"/>
+        </w:rPr>
+        <w:t>,</w:t>
+      </w:r>
+      <w:r>
+        <w:rPr>
+          <w:color w:val="6A8759"/>
+        </w:rPr>
+        <w:t>"*****"</w:t>
+      </w:r>
+      <w:r>
+        <w:rPr>
+          <w:color w:val="A9B7C6"/>
+        </w:rPr>
+        <w:t>)</w:t>
+      </w:r>
+      <w:r>
+        <w:rPr>
+          <w:color w:val="A9B7C6"/>
+        </w:rPr>
+        <w:br/>
+        <w:t xml:space="preserve">     demoInstance.dispalyValues()</w:t>
+      </w:r>
+      <w:r>
+        <w:rPr>
+          <w:color w:val="A9B7C6"/>
+        </w:rPr>
+        <w:br/>
+        <w:t xml:space="preserve"> }</w:t>
+      </w:r>
+      <w:r>
+        <w:rPr>
+          <w:color w:val="A9B7C6"/>
+        </w:rPr>
+        <w:br/>
         <w:t xml:space="preserve"> </w:t>
       </w:r>
-      <w:proofErr w:type="spellStart"/>
-      <w:r>
-        <w:rPr>
-          <w:color w:val="A9B7C6"/>
-        </w:rPr>
-        <w:t>demoInstance</w:t>
-      </w:r>
-      <w:proofErr w:type="spellEnd"/>
-      <w:r>
-        <w:rPr>
-          <w:color w:val="A9B7C6"/>
-        </w:rPr>
-        <w:t>=Demo(</w:t>
-      </w:r>
-      <w:r>
-        <w:rPr>
-          <w:color w:val="6A8759"/>
-        </w:rPr>
-        <w:t>"Vinay T Shetty"</w:t>
+      <w:r>
+        <w:rPr>
+          <w:color w:val="CC7832"/>
+        </w:rPr>
+        <w:t xml:space="preserve">class </w:t>
+      </w:r>
+      <w:r>
+        <w:rPr>
+          <w:color w:val="A9B7C6"/>
+        </w:rPr>
+        <w:t>Demo (userName:String</w:t>
       </w:r>
       <w:r>
         <w:rPr>
@@ -1405,15 +1228,33 @@
       </w:r>
       <w:r>
         <w:rPr>
-          <w:color w:val="6A8759"/>
-        </w:rPr>
-        <w:t>"*****"</w:t>
-      </w:r>
-      <w:r>
-        <w:rPr>
-          <w:color w:val="A9B7C6"/>
-        </w:rPr>
-        <w:t>)</w:t>
+          <w:color w:val="A9B7C6"/>
+        </w:rPr>
+        <w:t>passWord:String</w:t>
+      </w:r>
+      <w:r>
+        <w:rPr>
+          <w:color w:val="CC7832"/>
+        </w:rPr>
+        <w:t>,</w:t>
+      </w:r>
+      <w:r>
+        <w:rPr>
+          <w:color w:val="A9B7C6"/>
+        </w:rPr>
+        <w:t>authenticagted:Boolean=</w:t>
+      </w:r>
+      <w:r>
+        <w:rPr>
+          <w:color w:val="CC7832"/>
+        </w:rPr>
+        <w:t>true</w:t>
+      </w:r>
+      <w:r>
+        <w:rPr>
+          <w:color w:val="A9B7C6"/>
+        </w:rPr>
+        <w:t>){</w:t>
       </w:r>
       <w:r>
         <w:rPr>
@@ -1422,95 +1263,23 @@
         <w:br/>
         <w:t xml:space="preserve">     </w:t>
       </w:r>
-      <w:proofErr w:type="spellStart"/>
-      <w:r>
-        <w:rPr>
-          <w:color w:val="A9B7C6"/>
-        </w:rPr>
-        <w:t>demoInstance.dispalyValues</w:t>
-      </w:r>
-      <w:proofErr w:type="spellEnd"/>
-      <w:r>
-        <w:rPr>
-          <w:color w:val="A9B7C6"/>
-        </w:rPr>
-        <w:t>()</w:t>
-      </w:r>
-      <w:r>
-        <w:rPr>
-          <w:color w:val="A9B7C6"/>
-        </w:rPr>
-        <w:br/>
-        <w:t xml:space="preserve"> }</w:t>
-      </w:r>
-      <w:r>
-        <w:rPr>
-          <w:color w:val="A9B7C6"/>
-        </w:rPr>
-        <w:br/>
-        <w:t xml:space="preserve"> </w:t>
-      </w:r>
-      <w:r>
-        <w:rPr>
-          <w:color w:val="CC7832"/>
-        </w:rPr>
-        <w:t xml:space="preserve">class </w:t>
-      </w:r>
-      <w:r>
-        <w:rPr>
-          <w:color w:val="A9B7C6"/>
-        </w:rPr>
-        <w:t>Demo (</w:t>
-      </w:r>
-      <w:proofErr w:type="spellStart"/>
-      <w:r>
-        <w:rPr>
-          <w:color w:val="A9B7C6"/>
-        </w:rPr>
-        <w:t>userName:String</w:t>
-      </w:r>
-      <w:r>
-        <w:rPr>
-          <w:color w:val="CC7832"/>
-        </w:rPr>
-        <w:t>,</w:t>
-      </w:r>
-      <w:r>
-        <w:rPr>
-          <w:color w:val="A9B7C6"/>
-        </w:rPr>
-        <w:t>passWord:String</w:t>
-      </w:r>
-      <w:r>
-        <w:rPr>
-          <w:color w:val="CC7832"/>
-        </w:rPr>
-        <w:t>,</w:t>
-      </w:r>
-      <w:r>
-        <w:rPr>
-          <w:color w:val="A9B7C6"/>
-        </w:rPr>
-        <w:t>authenticagted:Boolean</w:t>
-      </w:r>
-      <w:proofErr w:type="spellEnd"/>
-      <w:r>
-        <w:rPr>
-          <w:color w:val="A9B7C6"/>
-        </w:rPr>
-        <w:t>=</w:t>
-      </w:r>
-      <w:r>
-        <w:rPr>
-          <w:color w:val="CC7832"/>
-        </w:rPr>
-        <w:t>true</w:t>
-      </w:r>
-      <w:r>
-        <w:rPr>
-          <w:color w:val="A9B7C6"/>
-        </w:rPr>
-        <w:t>){</w:t>
+      <w:r>
+        <w:rPr>
+          <w:color w:val="CC7832"/>
+        </w:rPr>
+        <w:t xml:space="preserve">val </w:t>
+      </w:r>
+      <w:r>
+        <w:rPr>
+          <w:color w:val="9876AA"/>
+        </w:rPr>
+        <w:t>disUserName</w:t>
+      </w:r>
+      <w:r>
+        <w:rPr>
+          <w:color w:val="A9B7C6"/>
+        </w:rPr>
+        <w:t>=userName</w:t>
       </w:r>
       <w:r>
         <w:rPr>
@@ -1519,42 +1288,24 @@
         <w:br/>
         <w:t xml:space="preserve">     </w:t>
       </w:r>
-      <w:proofErr w:type="spellStart"/>
-      <w:r>
-        <w:rPr>
-          <w:color w:val="CC7832"/>
-        </w:rPr>
-        <w:t>val</w:t>
-      </w:r>
-      <w:proofErr w:type="spellEnd"/>
-      <w:r>
-        <w:rPr>
-          <w:color w:val="CC7832"/>
-        </w:rPr>
-        <w:t xml:space="preserve"> </w:t>
-      </w:r>
-      <w:proofErr w:type="spellStart"/>
+      <w:r>
+        <w:rPr>
+          <w:color w:val="CC7832"/>
+        </w:rPr>
+        <w:t xml:space="preserve">val </w:t>
+      </w:r>
       <w:r>
         <w:rPr>
           <w:color w:val="9876AA"/>
         </w:rPr>
-        <w:t>disUserName</w:t>
-      </w:r>
-      <w:proofErr w:type="spellEnd"/>
-      <w:r>
-        <w:rPr>
-          <w:color w:val="A9B7C6"/>
-        </w:rPr>
-        <w:t>=</w:t>
-      </w:r>
-      <w:proofErr w:type="spellStart"/>
-      <w:r>
-        <w:rPr>
-          <w:color w:val="A9B7C6"/>
-        </w:rPr>
-        <w:t>userName</w:t>
-      </w:r>
-      <w:proofErr w:type="spellEnd"/>
+        <w:t>dispassWord</w:t>
+      </w:r>
+      <w:r>
+        <w:rPr>
+          <w:color w:val="A9B7C6"/>
+        </w:rPr>
+        <w:t>=passWord</w:t>
+      </w:r>
       <w:r>
         <w:rPr>
           <w:color w:val="A9B7C6"/>
@@ -1562,42 +1313,24 @@
         <w:br/>
         <w:t xml:space="preserve">     </w:t>
       </w:r>
-      <w:proofErr w:type="spellStart"/>
-      <w:r>
-        <w:rPr>
-          <w:color w:val="CC7832"/>
-        </w:rPr>
-        <w:t>val</w:t>
-      </w:r>
-      <w:proofErr w:type="spellEnd"/>
-      <w:r>
-        <w:rPr>
-          <w:color w:val="CC7832"/>
-        </w:rPr>
-        <w:t xml:space="preserve"> </w:t>
-      </w:r>
-      <w:proofErr w:type="spellStart"/>
+      <w:r>
+        <w:rPr>
+          <w:color w:val="CC7832"/>
+        </w:rPr>
+        <w:t xml:space="preserve">val </w:t>
+      </w:r>
       <w:r>
         <w:rPr>
           <w:color w:val="9876AA"/>
         </w:rPr>
-        <w:t>dispassWord</w:t>
-      </w:r>
-      <w:proofErr w:type="spellEnd"/>
-      <w:r>
-        <w:rPr>
-          <w:color w:val="A9B7C6"/>
-        </w:rPr>
-        <w:t>=</w:t>
-      </w:r>
-      <w:proofErr w:type="spellStart"/>
-      <w:r>
-        <w:rPr>
-          <w:color w:val="A9B7C6"/>
-        </w:rPr>
-        <w:t>passWord</w:t>
-      </w:r>
-      <w:proofErr w:type="spellEnd"/>
+        <w:t>disAuthenicagted</w:t>
+      </w:r>
+      <w:r>
+        <w:rPr>
+          <w:color w:val="A9B7C6"/>
+        </w:rPr>
+        <w:t>=authenticagted</w:t>
+      </w:r>
       <w:r>
         <w:rPr>
           <w:color w:val="A9B7C6"/>
@@ -1605,63 +1338,18 @@
         <w:br/>
         <w:t xml:space="preserve">     </w:t>
       </w:r>
-      <w:proofErr w:type="spellStart"/>
-      <w:r>
-        <w:rPr>
-          <w:color w:val="CC7832"/>
-        </w:rPr>
-        <w:t>val</w:t>
-      </w:r>
-      <w:proofErr w:type="spellEnd"/>
-      <w:r>
-        <w:rPr>
-          <w:color w:val="CC7832"/>
-        </w:rPr>
-        <w:t xml:space="preserve"> </w:t>
-      </w:r>
-      <w:proofErr w:type="spellStart"/>
-      <w:r>
-        <w:rPr>
-          <w:color w:val="9876AA"/>
-        </w:rPr>
-        <w:t>disAuthenicagted</w:t>
-      </w:r>
-      <w:proofErr w:type="spellEnd"/>
-      <w:r>
-        <w:rPr>
-          <w:color w:val="A9B7C6"/>
-        </w:rPr>
-        <w:t>=</w:t>
-      </w:r>
-      <w:proofErr w:type="spellStart"/>
-      <w:r>
-        <w:rPr>
-          <w:color w:val="A9B7C6"/>
-        </w:rPr>
-        <w:t>authenticagted</w:t>
-      </w:r>
-      <w:proofErr w:type="spellEnd"/>
-      <w:r>
-        <w:rPr>
-          <w:color w:val="A9B7C6"/>
-        </w:rPr>
-        <w:br/>
-        <w:t xml:space="preserve">     </w:t>
-      </w:r>
       <w:r>
         <w:rPr>
           <w:color w:val="CC7832"/>
         </w:rPr>
         <w:t xml:space="preserve">fun </w:t>
       </w:r>
-      <w:proofErr w:type="spellStart"/>
       <w:r>
         <w:rPr>
           <w:color w:val="FFC66D"/>
         </w:rPr>
         <w:t>dispalyValues</w:t>
       </w:r>
-      <w:proofErr w:type="spellEnd"/>
       <w:r>
         <w:rPr>
           <w:color w:val="A9B7C6"/>
@@ -1693,114 +1381,80 @@
         <w:rPr>
           <w:color w:val="6A8759"/>
         </w:rPr>
+        <w:t>"UserName=</w:t>
+      </w:r>
+      <w:r>
+        <w:rPr>
+          <w:color w:val="CC7832"/>
+        </w:rPr>
+        <w:t>${</w:t>
+      </w:r>
+      <w:r>
+        <w:rPr>
+          <w:color w:val="9876AA"/>
+        </w:rPr>
+        <w:t>disUserName</w:t>
+      </w:r>
+      <w:r>
+        <w:rPr>
+          <w:color w:val="CC7832"/>
+        </w:rPr>
+        <w:t>}</w:t>
+      </w:r>
+      <w:r>
+        <w:rPr>
+          <w:color w:val="6A8759"/>
+        </w:rPr>
+        <w:t>, Password=</w:t>
+      </w:r>
+      <w:r>
+        <w:rPr>
+          <w:color w:val="CC7832"/>
+        </w:rPr>
+        <w:t>${</w:t>
+      </w:r>
+      <w:r>
+        <w:rPr>
+          <w:color w:val="9876AA"/>
+        </w:rPr>
+        <w:t>dispassWord</w:t>
+      </w:r>
+      <w:r>
+        <w:rPr>
+          <w:color w:val="CC7832"/>
+        </w:rPr>
+        <w:t>}</w:t>
+      </w:r>
+      <w:r>
+        <w:rPr>
+          <w:color w:val="6A8759"/>
+        </w:rPr>
+        <w:t xml:space="preserve"> , Authenicated= </w:t>
+      </w:r>
+      <w:r>
+        <w:rPr>
+          <w:color w:val="CC7832"/>
+        </w:rPr>
+        <w:t>${</w:t>
+      </w:r>
+      <w:r>
+        <w:rPr>
+          <w:color w:val="9876AA"/>
+        </w:rPr>
+        <w:t>disAuthenicagted</w:t>
+      </w:r>
+      <w:r>
+        <w:rPr>
+          <w:color w:val="CC7832"/>
+        </w:rPr>
+        <w:t>}</w:t>
+      </w:r>
+      <w:r>
+        <w:rPr>
+          <w:color w:val="6A8759"/>
+        </w:rPr>
         <w:t>"</w:t>
       </w:r>
-      <w:proofErr w:type="spellStart"/>
-      <w:r>
-        <w:rPr>
-          <w:color w:val="6A8759"/>
-        </w:rPr>
-        <w:t>UserName</w:t>
-      </w:r>
-      <w:proofErr w:type="spellEnd"/>
-      <w:r>
-        <w:rPr>
-          <w:color w:val="6A8759"/>
-        </w:rPr>
-        <w:t>=</w:t>
-      </w:r>
-      <w:r>
-        <w:rPr>
-          <w:color w:val="CC7832"/>
-        </w:rPr>
-        <w:t>${</w:t>
-      </w:r>
-      <w:proofErr w:type="spellStart"/>
-      <w:r>
-        <w:rPr>
-          <w:color w:val="9876AA"/>
-        </w:rPr>
-        <w:t>disUserName</w:t>
-      </w:r>
-      <w:proofErr w:type="spellEnd"/>
-      <w:r>
-        <w:rPr>
-          <w:color w:val="CC7832"/>
-        </w:rPr>
-        <w:t>}</w:t>
-      </w:r>
-      <w:r>
-        <w:rPr>
-          <w:color w:val="6A8759"/>
-        </w:rPr>
-        <w:t>, Password=</w:t>
-      </w:r>
-      <w:r>
-        <w:rPr>
-          <w:color w:val="CC7832"/>
-        </w:rPr>
-        <w:t>${</w:t>
-      </w:r>
-      <w:proofErr w:type="spellStart"/>
-      <w:r>
-        <w:rPr>
-          <w:color w:val="9876AA"/>
-        </w:rPr>
-        <w:t>dispassWord</w:t>
-      </w:r>
-      <w:proofErr w:type="spellEnd"/>
-      <w:r>
-        <w:rPr>
-          <w:color w:val="CC7832"/>
-        </w:rPr>
-        <w:t>}</w:t>
-      </w:r>
-      <w:r>
-        <w:rPr>
-          <w:color w:val="6A8759"/>
-        </w:rPr>
-        <w:t xml:space="preserve"> , </w:t>
-      </w:r>
-      <w:proofErr w:type="spellStart"/>
-      <w:r>
-        <w:rPr>
-          <w:color w:val="6A8759"/>
-        </w:rPr>
-        <w:t>Authenicated</w:t>
-      </w:r>
-      <w:proofErr w:type="spellEnd"/>
-      <w:r>
-        <w:rPr>
-          <w:color w:val="6A8759"/>
-        </w:rPr>
-        <w:t xml:space="preserve">= </w:t>
-      </w:r>
-      <w:r>
-        <w:rPr>
-          <w:color w:val="CC7832"/>
-        </w:rPr>
-        <w:t>${</w:t>
-      </w:r>
-      <w:proofErr w:type="spellStart"/>
-      <w:r>
-        <w:rPr>
-          <w:color w:val="9876AA"/>
-        </w:rPr>
-        <w:t>disAuthenicagted</w:t>
-      </w:r>
-      <w:proofErr w:type="spellEnd"/>
-      <w:r>
-        <w:rPr>
-          <w:color w:val="CC7832"/>
-        </w:rPr>
-        <w:t>}</w:t>
-      </w:r>
-      <w:r>
-        <w:rPr>
-          <w:color w:val="6A8759"/>
-        </w:rPr>
-        <w:t>"</w:t>
-      </w:r>
       <w:r>
         <w:rPr>
           <w:color w:val="A9B7C6"/>
@@ -1837,35 +1491,7 @@
         <w:rPr>
           <w:color w:val="808080"/>
         </w:rPr>
-        <w:t xml:space="preserve">/* </w:t>
-      </w:r>
-      <w:proofErr w:type="spellStart"/>
-      <w:r>
-        <w:rPr>
-          <w:color w:val="808080"/>
-        </w:rPr>
-        <w:t>UserName</w:t>
-      </w:r>
-      <w:proofErr w:type="spellEnd"/>
-      <w:r>
-        <w:rPr>
-          <w:color w:val="808080"/>
-        </w:rPr>
-        <w:t xml:space="preserve">=Vinay T Shetty, Password=***** , </w:t>
-      </w:r>
-      <w:proofErr w:type="spellStart"/>
-      <w:r>
-        <w:rPr>
-          <w:color w:val="808080"/>
-        </w:rPr>
-        <w:t>Authenicated</w:t>
-      </w:r>
-      <w:proofErr w:type="spellEnd"/>
-      <w:r>
-        <w:rPr>
-          <w:color w:val="808080"/>
-        </w:rPr>
-        <w:t>= true</w:t>
+        <w:t>/* UserName=Vinay T Shetty, Password=***** , Authenicated= true</w:t>
       </w:r>
       <w:r>
         <w:rPr>
@@ -1904,21 +1530,7 @@
         <w:rPr>
           <w:lang w:val="en-US"/>
         </w:rPr>
-        <w:t xml:space="preserve">We ca provide both </w:t>
-      </w:r>
-      <w:proofErr w:type="spellStart"/>
-      <w:r>
-        <w:rPr>
-          <w:lang w:val="en-US"/>
-        </w:rPr>
-        <w:t>val</w:t>
-      </w:r>
-      <w:proofErr w:type="spellEnd"/>
-      <w:r>
-        <w:rPr>
-          <w:lang w:val="en-US"/>
-        </w:rPr>
-        <w:t xml:space="preserve"> and var values to the constructor parameter</w:t>
+        <w:t>We ca provide both val and var values to the constructor parameter</w:t>
       </w:r>
     </w:p>
     <w:p>
@@ -1955,47 +1567,17 @@
         <w:br/>
         <w:t xml:space="preserve">    </w:t>
       </w:r>
-      <w:proofErr w:type="spellStart"/>
-      <w:r>
-        <w:rPr>
-          <w:color w:val="CC7832"/>
-        </w:rPr>
-        <w:t>val</w:t>
-      </w:r>
-      <w:proofErr w:type="spellEnd"/>
-      <w:r>
-        <w:rPr>
-          <w:color w:val="CC7832"/>
-        </w:rPr>
-        <w:t xml:space="preserve"> </w:t>
-      </w:r>
-      <w:proofErr w:type="spellStart"/>
-      <w:r>
-        <w:rPr>
-          <w:color w:val="A9B7C6"/>
-        </w:rPr>
-        <w:t>demoInstanceVal</w:t>
-      </w:r>
-      <w:proofErr w:type="spellEnd"/>
-      <w:r>
-        <w:rPr>
-          <w:color w:val="A9B7C6"/>
-        </w:rPr>
-        <w:t>=</w:t>
-      </w:r>
-      <w:proofErr w:type="spellStart"/>
-      <w:r>
-        <w:rPr>
-          <w:color w:val="A9B7C6"/>
-        </w:rPr>
-        <w:t>DemoVal</w:t>
-      </w:r>
-      <w:proofErr w:type="spellEnd"/>
-      <w:r>
-        <w:rPr>
-          <w:color w:val="A9B7C6"/>
-        </w:rPr>
-        <w:t>(</w:t>
+      <w:r>
+        <w:rPr>
+          <w:color w:val="CC7832"/>
+        </w:rPr>
+        <w:t xml:space="preserve">val </w:t>
+      </w:r>
+      <w:r>
+        <w:rPr>
+          <w:color w:val="A9B7C6"/>
+        </w:rPr>
+        <w:t>demoInstanceVal=DemoVal(</w:t>
       </w:r>
       <w:r>
         <w:rPr>
@@ -2016,47 +1598,17 @@
         <w:br/>
         <w:t xml:space="preserve">    </w:t>
       </w:r>
-      <w:proofErr w:type="spellStart"/>
-      <w:r>
-        <w:rPr>
-          <w:color w:val="CC7832"/>
-        </w:rPr>
-        <w:t>val</w:t>
-      </w:r>
-      <w:proofErr w:type="spellEnd"/>
-      <w:r>
-        <w:rPr>
-          <w:color w:val="CC7832"/>
-        </w:rPr>
-        <w:t xml:space="preserve"> </w:t>
-      </w:r>
-      <w:proofErr w:type="spellStart"/>
-      <w:r>
-        <w:rPr>
-          <w:color w:val="A9B7C6"/>
-        </w:rPr>
-        <w:t>demoInstanceVar</w:t>
-      </w:r>
-      <w:proofErr w:type="spellEnd"/>
-      <w:r>
-        <w:rPr>
-          <w:color w:val="A9B7C6"/>
-        </w:rPr>
-        <w:t>=</w:t>
-      </w:r>
-      <w:proofErr w:type="spellStart"/>
-      <w:r>
-        <w:rPr>
-          <w:color w:val="A9B7C6"/>
-        </w:rPr>
-        <w:t>DemoVar</w:t>
-      </w:r>
-      <w:proofErr w:type="spellEnd"/>
-      <w:r>
-        <w:rPr>
-          <w:color w:val="A9B7C6"/>
-        </w:rPr>
-        <w:t>(</w:t>
+      <w:r>
+        <w:rPr>
+          <w:color w:val="CC7832"/>
+        </w:rPr>
+        <w:t xml:space="preserve">val </w:t>
+      </w:r>
+      <w:r>
+        <w:rPr>
+          <w:color w:val="A9B7C6"/>
+        </w:rPr>
+        <w:t>demoInstanceVar=DemoVar(</w:t>
       </w:r>
       <w:r>
         <w:rPr>
@@ -2089,35 +1641,18 @@
         </w:rPr>
         <w:t xml:space="preserve">class </w:t>
       </w:r>
-      <w:proofErr w:type="spellStart"/>
-      <w:r>
-        <w:rPr>
-          <w:color w:val="A9B7C6"/>
-        </w:rPr>
-        <w:t>DemoVal</w:t>
-      </w:r>
-      <w:proofErr w:type="spellEnd"/>
-      <w:r>
-        <w:rPr>
-          <w:color w:val="A9B7C6"/>
-        </w:rPr>
-        <w:t xml:space="preserve"> (</w:t>
-      </w:r>
-      <w:proofErr w:type="spellStart"/>
-      <w:r>
-        <w:rPr>
-          <w:color w:val="CC7832"/>
-        </w:rPr>
-        <w:t>val</w:t>
-      </w:r>
-      <w:proofErr w:type="spellEnd"/>
-      <w:r>
-        <w:rPr>
-          <w:color w:val="CC7832"/>
-        </w:rPr>
-        <w:t xml:space="preserve"> </w:t>
-      </w:r>
-      <w:proofErr w:type="spellStart"/>
+      <w:r>
+        <w:rPr>
+          <w:color w:val="A9B7C6"/>
+        </w:rPr>
+        <w:t>DemoVal (</w:t>
+      </w:r>
+      <w:r>
+        <w:rPr>
+          <w:color w:val="CC7832"/>
+        </w:rPr>
+        <w:t xml:space="preserve">val </w:t>
+      </w:r>
       <w:r>
         <w:rPr>
           <w:color w:val="9876AA"/>
@@ -2128,14 +1663,7 @@
         <w:rPr>
           <w:color w:val="A9B7C6"/>
         </w:rPr>
-        <w:t>:String</w:t>
-      </w:r>
-      <w:proofErr w:type="spellEnd"/>
-      <w:r>
-        <w:rPr>
-          <w:color w:val="A9B7C6"/>
-        </w:rPr>
-        <w:t>)</w:t>
+        <w:t>:String)</w:t>
       </w:r>
       <w:r>
         <w:rPr>
@@ -2155,19 +1683,11 @@
         </w:rPr>
         <w:t xml:space="preserve">class </w:t>
       </w:r>
-      <w:proofErr w:type="spellStart"/>
-      <w:r>
-        <w:rPr>
-          <w:color w:val="A9B7C6"/>
-        </w:rPr>
-        <w:t>DemoVar</w:t>
-      </w:r>
-      <w:proofErr w:type="spellEnd"/>
-      <w:r>
-        <w:rPr>
-          <w:color w:val="A9B7C6"/>
-        </w:rPr>
-        <w:t>(</w:t>
+      <w:r>
+        <w:rPr>
+          <w:color w:val="A9B7C6"/>
+        </w:rPr>
+        <w:t>DemoVar(</w:t>
       </w:r>
       <w:r>
         <w:rPr>
@@ -2175,7 +1695,6 @@
         </w:rPr>
         <w:t xml:space="preserve">var </w:t>
       </w:r>
-      <w:proofErr w:type="spellStart"/>
       <w:r>
         <w:rPr>
           <w:color w:val="9876AA"/>
@@ -2186,14 +1705,7 @@
         <w:rPr>
           <w:color w:val="A9B7C6"/>
         </w:rPr>
-        <w:t>:String</w:t>
-      </w:r>
-      <w:proofErr w:type="spellEnd"/>
-      <w:r>
-        <w:rPr>
-          <w:color w:val="A9B7C6"/>
-        </w:rPr>
-        <w:t>)</w:t>
+        <w:t>:String)</w:t>
       </w:r>
       <w:r>
         <w:rPr>
@@ -2296,33 +1808,17 @@
         <w:br/>
         <w:t xml:space="preserve">    </w:t>
       </w:r>
-      <w:proofErr w:type="spellStart"/>
-      <w:r>
-        <w:rPr>
-          <w:color w:val="CC7832"/>
-        </w:rPr>
-        <w:t>val</w:t>
-      </w:r>
-      <w:proofErr w:type="spellEnd"/>
-      <w:r>
-        <w:rPr>
-          <w:color w:val="CC7832"/>
-        </w:rPr>
-        <w:t xml:space="preserve"> </w:t>
-      </w:r>
-      <w:proofErr w:type="spellStart"/>
-      <w:r>
-        <w:rPr>
-          <w:color w:val="A9B7C6"/>
-        </w:rPr>
-        <w:t>demoInst</w:t>
-      </w:r>
-      <w:proofErr w:type="spellEnd"/>
-      <w:r>
-        <w:rPr>
-          <w:color w:val="A9B7C6"/>
-        </w:rPr>
-        <w:t>=Demo(</w:t>
+      <w:r>
+        <w:rPr>
+          <w:color w:val="CC7832"/>
+        </w:rPr>
+        <w:t xml:space="preserve">val </w:t>
+      </w:r>
+      <w:r>
+        <w:rPr>
+          <w:color w:val="A9B7C6"/>
+        </w:rPr>
+        <w:t>demoInst=Demo(</w:t>
       </w:r>
       <w:r>
         <w:rPr>
@@ -2341,52 +1837,63 @@
           <w:color w:val="A9B7C6"/>
         </w:rPr>
         <w:br/>
+        <w:t xml:space="preserve">    demoInst.displayName()</w:t>
+      </w:r>
+      <w:r>
+        <w:rPr>
+          <w:color w:val="A9B7C6"/>
+        </w:rPr>
+        <w:br/>
+        <w:t>}</w:t>
+      </w:r>
+      <w:r>
+        <w:rPr>
+          <w:color w:val="A9B7C6"/>
+        </w:rPr>
+        <w:br/>
+      </w:r>
+      <w:r>
+        <w:rPr>
+          <w:color w:val="A9B7C6"/>
+        </w:rPr>
+        <w:br/>
+      </w:r>
+      <w:r>
+        <w:rPr>
+          <w:color w:val="CC7832"/>
+        </w:rPr>
+        <w:t xml:space="preserve">class </w:t>
+      </w:r>
+      <w:r>
+        <w:rPr>
+          <w:color w:val="A9B7C6"/>
+        </w:rPr>
+        <w:t>Demo(username: String) {</w:t>
+      </w:r>
+      <w:r>
+        <w:rPr>
+          <w:color w:val="A9B7C6"/>
+        </w:rPr>
+        <w:br/>
         <w:t xml:space="preserve">    </w:t>
       </w:r>
-      <w:proofErr w:type="spellStart"/>
-      <w:r>
-        <w:rPr>
-          <w:color w:val="A9B7C6"/>
-        </w:rPr>
-        <w:t>demoInst.displayName</w:t>
-      </w:r>
-      <w:proofErr w:type="spellEnd"/>
-      <w:r>
-        <w:rPr>
-          <w:color w:val="A9B7C6"/>
-        </w:rPr>
-        <w:t>()</w:t>
-      </w:r>
-      <w:r>
-        <w:rPr>
-          <w:color w:val="A9B7C6"/>
-        </w:rPr>
-        <w:br/>
-        <w:t>}</w:t>
-      </w:r>
-      <w:r>
-        <w:rPr>
-          <w:color w:val="A9B7C6"/>
-        </w:rPr>
-        <w:br/>
-      </w:r>
-      <w:r>
-        <w:rPr>
-          <w:color w:val="A9B7C6"/>
-        </w:rPr>
-        <w:br/>
-      </w:r>
-      <w:r>
-        <w:rPr>
-          <w:color w:val="CC7832"/>
-        </w:rPr>
-        <w:t xml:space="preserve">class </w:t>
-      </w:r>
-      <w:r>
-        <w:rPr>
-          <w:color w:val="A9B7C6"/>
-        </w:rPr>
-        <w:t>Demo(username: String) {</w:t>
+      <w:r>
+        <w:rPr>
+          <w:color w:val="CC7832"/>
+        </w:rPr>
+        <w:t xml:space="preserve">val </w:t>
+      </w:r>
+      <w:r>
+        <w:rPr>
+          <w:color w:val="9876AA"/>
+        </w:rPr>
+        <w:t xml:space="preserve">dispUsername </w:t>
+      </w:r>
+      <w:r>
+        <w:rPr>
+          <w:color w:val="A9B7C6"/>
+        </w:rPr>
+        <w:t>= username</w:t>
       </w:r>
       <w:r>
         <w:rPr>
@@ -2395,60 +1902,11 @@
         <w:br/>
         <w:t xml:space="preserve">    </w:t>
       </w:r>
-      <w:proofErr w:type="spellStart"/>
-      <w:r>
-        <w:rPr>
-          <w:color w:val="CC7832"/>
-        </w:rPr>
-        <w:t>val</w:t>
-      </w:r>
-      <w:proofErr w:type="spellEnd"/>
-      <w:r>
-        <w:rPr>
-          <w:color w:val="CC7832"/>
-        </w:rPr>
-        <w:t xml:space="preserve"> </w:t>
-      </w:r>
-      <w:proofErr w:type="spellStart"/>
-      <w:r>
-        <w:rPr>
-          <w:color w:val="9876AA"/>
-        </w:rPr>
-        <w:t>dispUsername</w:t>
-      </w:r>
-      <w:proofErr w:type="spellEnd"/>
-      <w:r>
-        <w:rPr>
-          <w:color w:val="9876AA"/>
-        </w:rPr>
-        <w:t xml:space="preserve"> </w:t>
-      </w:r>
-      <w:r>
-        <w:rPr>
-          <w:color w:val="A9B7C6"/>
-        </w:rPr>
-        <w:t>= username</w:t>
-      </w:r>
-      <w:r>
-        <w:rPr>
-          <w:color w:val="A9B7C6"/>
-        </w:rPr>
-        <w:br/>
-        <w:t xml:space="preserve">    </w:t>
-      </w:r>
-      <w:proofErr w:type="spellStart"/>
-      <w:r>
-        <w:rPr>
-          <w:color w:val="CC7832"/>
-        </w:rPr>
-        <w:t>init</w:t>
-      </w:r>
-      <w:proofErr w:type="spellEnd"/>
-      <w:r>
-        <w:rPr>
-          <w:color w:val="CC7832"/>
-        </w:rPr>
-        <w:t xml:space="preserve"> </w:t>
+      <w:r>
+        <w:rPr>
+          <w:color w:val="CC7832"/>
+        </w:rPr>
+        <w:t xml:space="preserve">init </w:t>
       </w:r>
       <w:r>
         <w:rPr>
@@ -2463,7 +1921,6 @@
         <w:br/>
         <w:t xml:space="preserve">        </w:t>
       </w:r>
-      <w:proofErr w:type="spellStart"/>
       <w:r>
         <w:rPr>
           <w:i/>
@@ -2472,7 +1929,6 @@
         </w:rPr>
         <w:t>println</w:t>
       </w:r>
-      <w:proofErr w:type="spellEnd"/>
       <w:r>
         <w:rPr>
           <w:color w:val="A9B7C6"/>
@@ -2483,21 +1939,7 @@
         <w:rPr>
           <w:color w:val="6A8759"/>
         </w:rPr>
-        <w:t xml:space="preserve">"Frist </w:t>
-      </w:r>
-      <w:proofErr w:type="spellStart"/>
-      <w:r>
-        <w:rPr>
-          <w:color w:val="6A8759"/>
-        </w:rPr>
-        <w:t>Intialize</w:t>
-      </w:r>
-      <w:proofErr w:type="spellEnd"/>
-      <w:r>
-        <w:rPr>
-          <w:color w:val="6A8759"/>
-        </w:rPr>
-        <w:t xml:space="preserve"> Block"</w:t>
+        <w:t>"Frist Intialize Block"</w:t>
       </w:r>
       <w:r>
         <w:rPr>
@@ -2519,19 +1961,11 @@
         <w:br/>
         <w:t xml:space="preserve">    </w:t>
       </w:r>
-      <w:proofErr w:type="spellStart"/>
-      <w:r>
-        <w:rPr>
-          <w:color w:val="CC7832"/>
-        </w:rPr>
-        <w:t>init</w:t>
-      </w:r>
-      <w:proofErr w:type="spellEnd"/>
-      <w:r>
-        <w:rPr>
-          <w:color w:val="CC7832"/>
-        </w:rPr>
-        <w:t xml:space="preserve"> </w:t>
+      <w:r>
+        <w:rPr>
+          <w:color w:val="CC7832"/>
+        </w:rPr>
+        <w:t xml:space="preserve">init </w:t>
       </w:r>
       <w:r>
         <w:rPr>
@@ -2546,7 +1980,6 @@
         <w:br/>
         <w:t xml:space="preserve">        </w:t>
       </w:r>
-      <w:proofErr w:type="spellStart"/>
       <w:r>
         <w:rPr>
           <w:i/>
@@ -2555,7 +1988,6 @@
         </w:rPr>
         <w:t>println</w:t>
       </w:r>
-      <w:proofErr w:type="spellEnd"/>
       <w:r>
         <w:rPr>
           <w:color w:val="A9B7C6"/>
@@ -2566,21 +1998,7 @@
         <w:rPr>
           <w:color w:val="6A8759"/>
         </w:rPr>
-        <w:t xml:space="preserve">"Second </w:t>
-      </w:r>
-      <w:proofErr w:type="spellStart"/>
-      <w:r>
-        <w:rPr>
-          <w:color w:val="6A8759"/>
-        </w:rPr>
-        <w:t>Intialize</w:t>
-      </w:r>
-      <w:proofErr w:type="spellEnd"/>
-      <w:r>
-        <w:rPr>
-          <w:color w:val="6A8759"/>
-        </w:rPr>
-        <w:t xml:space="preserve"> Block"</w:t>
+        <w:t>"Second Intialize Block"</w:t>
       </w:r>
       <w:r>
         <w:rPr>
@@ -2608,14 +2026,12 @@
         </w:rPr>
         <w:t xml:space="preserve">fun </w:t>
       </w:r>
-      <w:proofErr w:type="spellStart"/>
       <w:r>
         <w:rPr>
           <w:color w:val="FFC66D"/>
         </w:rPr>
         <w:t>displayName</w:t>
       </w:r>
-      <w:proofErr w:type="spellEnd"/>
       <w:r>
         <w:rPr>
           <w:color w:val="A9B7C6"/>
@@ -2629,7 +2045,6 @@
         <w:br/>
         <w:t xml:space="preserve">        </w:t>
       </w:r>
-      <w:proofErr w:type="spellStart"/>
       <w:r>
         <w:rPr>
           <w:i/>
@@ -2638,7 +2053,6 @@
         </w:rPr>
         <w:t>println</w:t>
       </w:r>
-      <w:proofErr w:type="spellEnd"/>
       <w:r>
         <w:rPr>
           <w:color w:val="A9B7C6"/>
@@ -2657,14 +2071,12 @@
         </w:rPr>
         <w:t>${</w:t>
       </w:r>
-      <w:proofErr w:type="spellStart"/>
       <w:r>
         <w:rPr>
           <w:color w:val="9876AA"/>
         </w:rPr>
         <w:t>dispUsername</w:t>
       </w:r>
-      <w:proofErr w:type="spellEnd"/>
       <w:r>
         <w:rPr>
           <w:color w:val="CC7832"/>
@@ -2714,42 +2126,14 @@
           <w:color w:val="808080"/>
         </w:rPr>
         <w:br/>
-        <w:t xml:space="preserve">Frist </w:t>
-      </w:r>
-      <w:proofErr w:type="spellStart"/>
+        <w:t>Frist Intialize Block</w:t>
+      </w:r>
       <w:r>
         <w:rPr>
           <w:color w:val="808080"/>
         </w:rPr>
-        <w:t>Intialize</w:t>
-      </w:r>
-      <w:proofErr w:type="spellEnd"/>
-      <w:r>
-        <w:rPr>
-          <w:color w:val="808080"/>
-        </w:rPr>
-        <w:t xml:space="preserve"> Block</w:t>
-      </w:r>
-      <w:r>
-        <w:rPr>
-          <w:color w:val="808080"/>
-        </w:rPr>
-        <w:br/>
-        <w:t xml:space="preserve">Second </w:t>
-      </w:r>
-      <w:proofErr w:type="spellStart"/>
-      <w:r>
-        <w:rPr>
-          <w:color w:val="808080"/>
-        </w:rPr>
-        <w:t>Intialize</w:t>
-      </w:r>
-      <w:proofErr w:type="spellEnd"/>
-      <w:r>
-        <w:rPr>
-          <w:color w:val="808080"/>
-        </w:rPr>
-        <w:t xml:space="preserve"> Block</w:t>
+        <w:br/>
+        <w:t>Second Intialize Block</w:t>
       </w:r>
       <w:r>
         <w:rPr>
@@ -2853,19 +2237,11 @@
         <w:br/>
         <w:t xml:space="preserve">    </w:t>
       </w:r>
-      <w:proofErr w:type="spellStart"/>
-      <w:r>
-        <w:rPr>
-          <w:color w:val="CC7832"/>
-        </w:rPr>
-        <w:t>val</w:t>
-      </w:r>
-      <w:proofErr w:type="spellEnd"/>
-      <w:r>
-        <w:rPr>
-          <w:color w:val="CC7832"/>
-        </w:rPr>
-        <w:t xml:space="preserve"> </w:t>
+      <w:r>
+        <w:rPr>
+          <w:color w:val="CC7832"/>
+        </w:rPr>
+        <w:t xml:space="preserve">val </w:t>
       </w:r>
       <w:r>
         <w:rPr>
@@ -2942,7 +2318,6 @@
         <w:br/>
         <w:t xml:space="preserve">        </w:t>
       </w:r>
-      <w:proofErr w:type="spellStart"/>
       <w:r>
         <w:rPr>
           <w:i/>
@@ -2951,7 +2326,6 @@
         </w:rPr>
         <w:t>println</w:t>
       </w:r>
-      <w:proofErr w:type="spellEnd"/>
       <w:r>
         <w:rPr>
           <w:color w:val="A9B7C6"/>
@@ -3163,33 +2537,17 @@
         <w:br/>
         <w:t xml:space="preserve">    </w:t>
       </w:r>
-      <w:proofErr w:type="spellStart"/>
-      <w:r>
-        <w:rPr>
-          <w:color w:val="CC7832"/>
-        </w:rPr>
-        <w:t>val</w:t>
-      </w:r>
-      <w:proofErr w:type="spellEnd"/>
-      <w:r>
-        <w:rPr>
-          <w:color w:val="CC7832"/>
-        </w:rPr>
-        <w:t xml:space="preserve"> </w:t>
-      </w:r>
-      <w:proofErr w:type="spellStart"/>
-      <w:r>
-        <w:rPr>
-          <w:color w:val="A9B7C6"/>
-        </w:rPr>
-        <w:t>userName</w:t>
-      </w:r>
-      <w:proofErr w:type="spellEnd"/>
-      <w:r>
-        <w:rPr>
-          <w:color w:val="A9B7C6"/>
-        </w:rPr>
-        <w:t>=Test(</w:t>
+      <w:r>
+        <w:rPr>
+          <w:color w:val="CC7832"/>
+        </w:rPr>
+        <w:t xml:space="preserve">val </w:t>
+      </w:r>
+      <w:r>
+        <w:rPr>
+          <w:color w:val="A9B7C6"/>
+        </w:rPr>
+        <w:t>userName=Test(</w:t>
       </w:r>
       <w:r>
         <w:rPr>
@@ -3210,33 +2568,17 @@
         <w:br/>
         <w:t xml:space="preserve">    </w:t>
       </w:r>
-      <w:proofErr w:type="spellStart"/>
-      <w:r>
-        <w:rPr>
-          <w:color w:val="CC7832"/>
-        </w:rPr>
-        <w:t>val</w:t>
-      </w:r>
-      <w:proofErr w:type="spellEnd"/>
-      <w:r>
-        <w:rPr>
-          <w:color w:val="CC7832"/>
-        </w:rPr>
-        <w:t xml:space="preserve"> </w:t>
-      </w:r>
-      <w:proofErr w:type="spellStart"/>
-      <w:r>
-        <w:rPr>
-          <w:color w:val="A9B7C6"/>
-        </w:rPr>
-        <w:t>username_password</w:t>
-      </w:r>
-      <w:proofErr w:type="spellEnd"/>
-      <w:r>
-        <w:rPr>
-          <w:color w:val="A9B7C6"/>
-        </w:rPr>
-        <w:t>=Test(</w:t>
+      <w:r>
+        <w:rPr>
+          <w:color w:val="CC7832"/>
+        </w:rPr>
+        <w:t xml:space="preserve">val </w:t>
+      </w:r>
+      <w:r>
+        <w:rPr>
+          <w:color w:val="A9B7C6"/>
+        </w:rPr>
+        <w:t>username_password=Test(</w:t>
       </w:r>
       <w:r>
         <w:rPr>
@@ -3269,33 +2611,17 @@
         <w:br/>
         <w:t xml:space="preserve">    </w:t>
       </w:r>
-      <w:proofErr w:type="spellStart"/>
-      <w:r>
-        <w:rPr>
-          <w:color w:val="CC7832"/>
-        </w:rPr>
-        <w:t>val</w:t>
-      </w:r>
-      <w:proofErr w:type="spellEnd"/>
-      <w:r>
-        <w:rPr>
-          <w:color w:val="CC7832"/>
-        </w:rPr>
-        <w:t xml:space="preserve"> </w:t>
-      </w:r>
-      <w:proofErr w:type="spellStart"/>
-      <w:r>
-        <w:rPr>
-          <w:color w:val="A9B7C6"/>
-        </w:rPr>
-        <w:t>username_password_email</w:t>
-      </w:r>
-      <w:proofErr w:type="spellEnd"/>
-      <w:r>
-        <w:rPr>
-          <w:color w:val="A9B7C6"/>
-        </w:rPr>
-        <w:t>=Test(</w:t>
+      <w:r>
+        <w:rPr>
+          <w:color w:val="CC7832"/>
+        </w:rPr>
+        <w:t xml:space="preserve">val </w:t>
+      </w:r>
+      <w:r>
+        <w:rPr>
+          <w:color w:val="A9B7C6"/>
+        </w:rPr>
+        <w:t>username_password_email=Test(</w:t>
       </w:r>
       <w:r>
         <w:rPr>
@@ -3390,7 +2716,6 @@
         <w:br/>
         <w:t xml:space="preserve">        </w:t>
       </w:r>
-      <w:proofErr w:type="spellStart"/>
       <w:r>
         <w:rPr>
           <w:i/>
@@ -3399,7 +2724,6 @@
         </w:rPr>
         <w:t>println</w:t>
       </w:r>
-      <w:proofErr w:type="spellEnd"/>
       <w:r>
         <w:rPr>
           <w:color w:val="A9B7C6"/>
@@ -3466,14 +2790,7 @@
         <w:rPr>
           <w:color w:val="A9B7C6"/>
         </w:rPr>
-        <w:t xml:space="preserve">(username: </w:t>
-      </w:r>
-      <w:proofErr w:type="spellStart"/>
-      <w:r>
-        <w:rPr>
-          <w:color w:val="A9B7C6"/>
-        </w:rPr>
-        <w:t>String</w:t>
+        <w:t>(username: String</w:t>
       </w:r>
       <w:r>
         <w:rPr>
@@ -3485,14 +2802,7 @@
         <w:rPr>
           <w:color w:val="A9B7C6"/>
         </w:rPr>
-        <w:t>password:String</w:t>
-      </w:r>
-      <w:proofErr w:type="spellEnd"/>
-      <w:r>
-        <w:rPr>
-          <w:color w:val="A9B7C6"/>
-        </w:rPr>
-        <w:t>){</w:t>
+        <w:t>password:String){</w:t>
       </w:r>
       <w:r>
         <w:rPr>
@@ -3501,7 +2811,6 @@
         <w:br/>
         <w:t xml:space="preserve">        </w:t>
       </w:r>
-      <w:proofErr w:type="spellStart"/>
       <w:r>
         <w:rPr>
           <w:i/>
@@ -3510,7 +2819,6 @@
         </w:rPr>
         <w:t>println</w:t>
       </w:r>
-      <w:proofErr w:type="spellEnd"/>
       <w:r>
         <w:rPr>
           <w:color w:val="A9B7C6"/>
@@ -3601,14 +2909,7 @@
         <w:rPr>
           <w:color w:val="A9B7C6"/>
         </w:rPr>
-        <w:t xml:space="preserve">(username: </w:t>
-      </w:r>
-      <w:proofErr w:type="spellStart"/>
-      <w:r>
-        <w:rPr>
-          <w:color w:val="A9B7C6"/>
-        </w:rPr>
-        <w:t>String</w:t>
+        <w:t>(username: String</w:t>
       </w:r>
       <w:r>
         <w:rPr>
@@ -3632,14 +2933,7 @@
         <w:rPr>
           <w:color w:val="A9B7C6"/>
         </w:rPr>
-        <w:t>email:String</w:t>
-      </w:r>
-      <w:proofErr w:type="spellEnd"/>
-      <w:r>
-        <w:rPr>
-          <w:color w:val="A9B7C6"/>
-        </w:rPr>
-        <w:t>){</w:t>
+        <w:t>email:String){</w:t>
       </w:r>
       <w:r>
         <w:rPr>
@@ -3648,7 +2942,6 @@
         <w:br/>
         <w:t xml:space="preserve">        </w:t>
       </w:r>
-      <w:proofErr w:type="spellStart"/>
       <w:r>
         <w:rPr>
           <w:i/>
@@ -3657,7 +2950,6 @@
         </w:rPr>
         <w:t>println</w:t>
       </w:r>
-      <w:proofErr w:type="spellEnd"/>
       <w:r>
         <w:rPr>
           <w:color w:val="A9B7C6"/>
@@ -3828,7 +3120,6 @@
         </w:rPr>
         <w:t xml:space="preserve">Reason is by default a primary constructor will be called by compiler If user has not </w:t>
       </w:r>
-      <w:proofErr w:type="spellStart"/>
       <w:proofErr w:type="gramStart"/>
       <w:r>
         <w:rPr>
@@ -3836,7 +3127,6 @@
         </w:rPr>
         <w:t>written.If</w:t>
       </w:r>
-      <w:proofErr w:type="spellEnd"/>
       <w:proofErr w:type="gramEnd"/>
       <w:r>
         <w:rPr>
@@ -3884,33 +3174,17 @@
         <w:br/>
         <w:t xml:space="preserve">    </w:t>
       </w:r>
-      <w:proofErr w:type="spellStart"/>
-      <w:r>
-        <w:rPr>
-          <w:color w:val="CC7832"/>
-        </w:rPr>
-        <w:t>val</w:t>
-      </w:r>
-      <w:proofErr w:type="spellEnd"/>
-      <w:r>
-        <w:rPr>
-          <w:color w:val="CC7832"/>
-        </w:rPr>
-        <w:t xml:space="preserve"> </w:t>
-      </w:r>
-      <w:proofErr w:type="spellStart"/>
-      <w:r>
-        <w:rPr>
-          <w:color w:val="A9B7C6"/>
-        </w:rPr>
-        <w:t>username_password</w:t>
-      </w:r>
-      <w:proofErr w:type="spellEnd"/>
-      <w:r>
-        <w:rPr>
-          <w:color w:val="A9B7C6"/>
-        </w:rPr>
-        <w:t>=Test(</w:t>
+      <w:r>
+        <w:rPr>
+          <w:color w:val="CC7832"/>
+        </w:rPr>
+        <w:t xml:space="preserve">val </w:t>
+      </w:r>
+      <w:r>
+        <w:rPr>
+          <w:color w:val="A9B7C6"/>
+        </w:rPr>
+        <w:t>username_password=Test(</w:t>
       </w:r>
       <w:r>
         <w:rPr>
@@ -3953,21 +3227,7 @@
         <w:rPr>
           <w:color w:val="A9B7C6"/>
         </w:rPr>
-        <w:t>Test (</w:t>
-      </w:r>
-      <w:proofErr w:type="spellStart"/>
-      <w:r>
-        <w:rPr>
-          <w:color w:val="A9B7C6"/>
-        </w:rPr>
-        <w:t>projectid:Int</w:t>
-      </w:r>
-      <w:proofErr w:type="spellEnd"/>
-      <w:r>
-        <w:rPr>
-          <w:color w:val="A9B7C6"/>
-        </w:rPr>
-        <w:t>) {</w:t>
+        <w:t>Test (projectid:Int) {</w:t>
       </w:r>
       <w:r>
         <w:rPr>
@@ -4019,7 +3279,6 @@
         <w:br/>
         <w:t xml:space="preserve">        </w:t>
       </w:r>
-      <w:proofErr w:type="spellStart"/>
       <w:r>
         <w:rPr>
           <w:i/>
@@ -4028,7 +3287,6 @@
         </w:rPr>
         <w:t>println</w:t>
       </w:r>
-      <w:proofErr w:type="spellEnd"/>
       <w:r>
         <w:rPr>
           <w:color w:val="A9B7C6"/>
@@ -4265,33 +3523,17 @@
         <w:br/>
         <w:t xml:space="preserve">    </w:t>
       </w:r>
-      <w:proofErr w:type="spellStart"/>
-      <w:r>
-        <w:rPr>
-          <w:color w:val="CC7832"/>
-        </w:rPr>
-        <w:t>val</w:t>
-      </w:r>
-      <w:proofErr w:type="spellEnd"/>
-      <w:r>
-        <w:rPr>
-          <w:color w:val="CC7832"/>
-        </w:rPr>
-        <w:t xml:space="preserve"> </w:t>
-      </w:r>
-      <w:proofErr w:type="spellStart"/>
-      <w:r>
-        <w:rPr>
-          <w:color w:val="A9B7C6"/>
-        </w:rPr>
-        <w:t>userName</w:t>
-      </w:r>
-      <w:proofErr w:type="spellEnd"/>
-      <w:r>
-        <w:rPr>
-          <w:color w:val="A9B7C6"/>
-        </w:rPr>
-        <w:t>=Test(</w:t>
+      <w:r>
+        <w:rPr>
+          <w:color w:val="CC7832"/>
+        </w:rPr>
+        <w:t xml:space="preserve">val </w:t>
+      </w:r>
+      <w:r>
+        <w:rPr>
+          <w:color w:val="A9B7C6"/>
+        </w:rPr>
+        <w:t>userName=Test(</w:t>
       </w:r>
       <w:r>
         <w:rPr>
@@ -4398,7 +3640,6 @@
         <w:br/>
         <w:t xml:space="preserve">        </w:t>
       </w:r>
-      <w:proofErr w:type="spellStart"/>
       <w:r>
         <w:rPr>
           <w:i/>
@@ -4407,7 +3648,6 @@
         </w:rPr>
         <w:t>println</w:t>
       </w:r>
-      <w:proofErr w:type="spellEnd"/>
       <w:r>
         <w:rPr>
           <w:color w:val="A9B7C6"/>
@@ -4474,14 +3714,7 @@
         <w:rPr>
           <w:color w:val="A9B7C6"/>
         </w:rPr>
-        <w:t xml:space="preserve">(username: </w:t>
-      </w:r>
-      <w:proofErr w:type="spellStart"/>
-      <w:r>
-        <w:rPr>
-          <w:color w:val="A9B7C6"/>
-        </w:rPr>
-        <w:t>String</w:t>
+        <w:t>(username: String</w:t>
       </w:r>
       <w:r>
         <w:rPr>
@@ -4493,14 +3726,7 @@
         <w:rPr>
           <w:color w:val="A9B7C6"/>
         </w:rPr>
-        <w:t>password:String</w:t>
-      </w:r>
-      <w:proofErr w:type="spellEnd"/>
-      <w:r>
-        <w:rPr>
-          <w:color w:val="A9B7C6"/>
-        </w:rPr>
-        <w:t>):</w:t>
+        <w:t>password:String):</w:t>
       </w:r>
       <w:r>
         <w:rPr>
@@ -4557,7 +3783,6 @@
         <w:br/>
         <w:t xml:space="preserve">        </w:t>
       </w:r>
-      <w:proofErr w:type="spellStart"/>
       <w:r>
         <w:rPr>
           <w:i/>
@@ -4566,7 +3791,6 @@
         </w:rPr>
         <w:t>println</w:t>
       </w:r>
-      <w:proofErr w:type="spellEnd"/>
       <w:r>
         <w:rPr>
           <w:color w:val="A9B7C6"/>
@@ -4657,14 +3881,7 @@
         <w:rPr>
           <w:color w:val="A9B7C6"/>
         </w:rPr>
-        <w:t xml:space="preserve">(username: </w:t>
-      </w:r>
-      <w:proofErr w:type="spellStart"/>
-      <w:r>
-        <w:rPr>
-          <w:color w:val="A9B7C6"/>
-        </w:rPr>
-        <w:t>String</w:t>
+        <w:t>(username: String</w:t>
       </w:r>
       <w:r>
         <w:rPr>
@@ -4688,14 +3905,7 @@
         <w:rPr>
           <w:color w:val="A9B7C6"/>
         </w:rPr>
-        <w:t>email:String</w:t>
-      </w:r>
-      <w:proofErr w:type="spellEnd"/>
-      <w:r>
-        <w:rPr>
-          <w:color w:val="A9B7C6"/>
-        </w:rPr>
-        <w:t>){</w:t>
+        <w:t>email:String){</w:t>
       </w:r>
       <w:r>
         <w:rPr>
@@ -4704,7 +3914,6 @@
         <w:br/>
         <w:t xml:space="preserve">        </w:t>
       </w:r>
-      <w:proofErr w:type="spellStart"/>
       <w:r>
         <w:rPr>
           <w:i/>
@@ -4713,7 +3922,6 @@
         </w:rPr>
         <w:t>println</w:t>
       </w:r>
-      <w:proofErr w:type="spellEnd"/>
       <w:r>
         <w:rPr>
           <w:color w:val="A9B7C6"/>
@@ -4969,54 +4177,6 @@
         </w:rPr>
         <w:t>t</w:t>
       </w:r>
-    </w:p>
-    <w:p>
-      <w:pPr>
-        <w:pStyle w:val="NoSpacing"/>
-        <w:rPr>
-          <w:lang w:val="en-US"/>
-        </w:rPr>
-      </w:pPr>
-    </w:p>
-    <w:p>
-      <w:pPr>
-        <w:pStyle w:val="NoSpacing"/>
-        <w:rPr>
-          <w:lang w:val="en-US"/>
-        </w:rPr>
-      </w:pPr>
-    </w:p>
-    <w:p>
-      <w:pPr>
-        <w:pStyle w:val="NoSpacing"/>
-        <w:rPr>
-          <w:lang w:val="en-US"/>
-        </w:rPr>
-      </w:pPr>
-    </w:p>
-    <w:p>
-      <w:pPr>
-        <w:pStyle w:val="NoSpacing"/>
-        <w:rPr>
-          <w:lang w:val="en-US"/>
-        </w:rPr>
-      </w:pPr>
-    </w:p>
-    <w:p>
-      <w:pPr>
-        <w:pStyle w:val="NoSpacing"/>
-        <w:rPr>
-          <w:lang w:val="en-US"/>
-        </w:rPr>
-      </w:pPr>
-    </w:p>
-    <w:p>
-      <w:pPr>
-        <w:pStyle w:val="NoSpacing"/>
-        <w:rPr>
-          <w:lang w:val="en-US"/>
-        </w:rPr>
-      </w:pPr>
     </w:p>
     <w:p>
       <w:pPr>
@@ -5662,6 +4822,7 @@
   <w:style w:type="character" w:default="1" w:styleId="DefaultParagraphFont">
     <w:name w:val="Default Paragraph Font"/>
     <w:uiPriority w:val="1"/>
+    <w:semiHidden/>
     <w:unhideWhenUsed/>
   </w:style>
   <w:style w:type="table" w:default="1" w:styleId="TableNormal">

</xml_diff>